<commit_message>
Termine Data, Info Esta por definirse, API actualizado
</commit_message>
<xml_diff>
--- a/Documentos/API Info 7-8-11.docx
+++ b/Documentos/API Info 7-8-11.docx
@@ -4,7 +4,7 @@
   <w:body>
     <w:p>
       <w:pPr>
-        <w:pStyle w:val="style47"/>
+        <w:pStyle w:val="style50"/>
         <w:jc w:val="both"/>
       </w:pPr>
       <w:r>
@@ -20,7 +20,7 @@
     </w:p>
     <w:p>
       <w:pPr>
-        <w:pStyle w:val="style47"/>
+        <w:pStyle w:val="style50"/>
         <w:jc w:val="both"/>
       </w:pPr>
       <w:r>
@@ -35,7 +35,7 @@
     </w:p>
     <w:p>
       <w:pPr>
-        <w:pStyle w:val="style47"/>
+        <w:pStyle w:val="style50"/>
         <w:jc w:val="both"/>
       </w:pPr>
       <w:r>
@@ -49,7 +49,7 @@
     </w:p>
     <w:p>
       <w:pPr>
-        <w:pStyle w:val="style47"/>
+        <w:pStyle w:val="style50"/>
         <w:jc w:val="both"/>
       </w:pPr>
       <w:r>
@@ -64,7 +64,7 @@
     </w:p>
     <w:p>
       <w:pPr>
-        <w:pStyle w:val="style54"/>
+        <w:pStyle w:val="style57"/>
         <w:numPr>
           <w:ilvl w:val="0"/>
           <w:numId w:val="1"/>
@@ -82,7 +82,7 @@
     </w:p>
     <w:p>
       <w:pPr>
-        <w:pStyle w:val="style47"/>
+        <w:pStyle w:val="style50"/>
         <w:jc w:val="both"/>
         <w:ind w:hanging="0" w:left="708" w:right="0"/>
       </w:pPr>
@@ -97,7 +97,7 @@
     </w:p>
     <w:p>
       <w:pPr>
-        <w:pStyle w:val="style47"/>
+        <w:pStyle w:val="style50"/>
         <w:jc w:val="both"/>
         <w:ind w:hanging="0" w:left="708" w:right="0"/>
       </w:pPr>
@@ -112,7 +112,7 @@
     </w:p>
     <w:p>
       <w:pPr>
-        <w:pStyle w:val="style47"/>
+        <w:pStyle w:val="style50"/>
         <w:jc w:val="both"/>
       </w:pPr>
       <w:r>
@@ -127,7 +127,7 @@
     </w:p>
     <w:p>
       <w:pPr>
-        <w:pStyle w:val="style47"/>
+        <w:pStyle w:val="style50"/>
         <w:jc w:val="both"/>
         <w:ind w:hanging="0" w:left="708" w:right="0"/>
       </w:pPr>
@@ -142,7 +142,7 @@
     </w:p>
     <w:p>
       <w:pPr>
-        <w:pStyle w:val="style47"/>
+        <w:pStyle w:val="style50"/>
         <w:jc w:val="both"/>
         <w:ind w:hanging="0" w:left="708" w:right="0"/>
       </w:pPr>
@@ -157,7 +157,7 @@
     </w:p>
     <w:p>
       <w:pPr>
-        <w:pStyle w:val="style47"/>
+        <w:pStyle w:val="style50"/>
         <w:jc w:val="both"/>
       </w:pPr>
       <w:r>
@@ -172,7 +172,7 @@
     </w:p>
     <w:p>
       <w:pPr>
-        <w:pStyle w:val="style47"/>
+        <w:pStyle w:val="style50"/>
         <w:jc w:val="both"/>
         <w:ind w:hanging="0" w:left="708" w:right="0"/>
       </w:pPr>
@@ -187,7 +187,7 @@
     </w:p>
     <w:p>
       <w:pPr>
-        <w:pStyle w:val="style54"/>
+        <w:pStyle w:val="style57"/>
         <w:numPr>
           <w:ilvl w:val="0"/>
           <w:numId w:val="1"/>
@@ -205,7 +205,7 @@
     </w:p>
     <w:p>
       <w:pPr>
-        <w:pStyle w:val="style47"/>
+        <w:pStyle w:val="style50"/>
         <w:jc w:val="both"/>
         <w:ind w:hanging="0" w:left="708" w:right="0"/>
       </w:pPr>
@@ -220,7 +220,7 @@
     </w:p>
     <w:p>
       <w:pPr>
-        <w:pStyle w:val="style47"/>
+        <w:pStyle w:val="style50"/>
         <w:jc w:val="both"/>
         <w:ind w:hanging="0" w:left="708" w:right="0"/>
       </w:pPr>
@@ -235,7 +235,7 @@
     </w:p>
     <w:p>
       <w:pPr>
-        <w:pStyle w:val="style47"/>
+        <w:pStyle w:val="style50"/>
         <w:jc w:val="both"/>
         <w:ind w:hanging="0" w:left="708" w:right="0"/>
       </w:pPr>
@@ -250,196 +250,196 @@
     </w:p>
     <w:p>
       <w:pPr>
-        <w:pStyle w:val="style47"/>
-        <w:jc w:val="both"/>
-      </w:pPr>
-      <w:r>
-        <w:rPr/>
-      </w:r>
-    </w:p>
-    <w:p>
-      <w:pPr>
-        <w:pStyle w:val="style47"/>
-        <w:jc w:val="both"/>
-      </w:pPr>
-      <w:r>
-        <w:rPr/>
-      </w:r>
-    </w:p>
-    <w:p>
-      <w:pPr>
-        <w:pStyle w:val="style47"/>
-        <w:jc w:val="both"/>
-      </w:pPr>
-      <w:r>
-        <w:rPr/>
-      </w:r>
-    </w:p>
-    <w:p>
-      <w:pPr>
-        <w:pStyle w:val="style47"/>
-        <w:jc w:val="both"/>
-      </w:pPr>
-      <w:r>
-        <w:rPr/>
-      </w:r>
-    </w:p>
-    <w:p>
-      <w:pPr>
-        <w:pStyle w:val="style47"/>
-        <w:jc w:val="both"/>
-      </w:pPr>
-      <w:r>
-        <w:rPr/>
-      </w:r>
-    </w:p>
-    <w:p>
-      <w:pPr>
-        <w:pStyle w:val="style47"/>
-        <w:jc w:val="both"/>
-      </w:pPr>
-      <w:r>
-        <w:rPr/>
-      </w:r>
-    </w:p>
-    <w:p>
-      <w:pPr>
-        <w:pStyle w:val="style47"/>
-        <w:jc w:val="both"/>
-      </w:pPr>
-      <w:r>
-        <w:rPr/>
-      </w:r>
-    </w:p>
-    <w:p>
-      <w:pPr>
-        <w:pStyle w:val="style47"/>
-        <w:jc w:val="both"/>
-      </w:pPr>
-      <w:r>
-        <w:rPr/>
-      </w:r>
-    </w:p>
-    <w:p>
-      <w:pPr>
-        <w:pStyle w:val="style47"/>
-        <w:jc w:val="both"/>
-      </w:pPr>
-      <w:r>
-        <w:rPr/>
-      </w:r>
-    </w:p>
-    <w:p>
-      <w:pPr>
-        <w:pStyle w:val="style47"/>
-        <w:jc w:val="both"/>
-      </w:pPr>
-      <w:r>
-        <w:rPr/>
-      </w:r>
-    </w:p>
-    <w:p>
-      <w:pPr>
-        <w:pStyle w:val="style47"/>
-        <w:jc w:val="both"/>
-      </w:pPr>
-      <w:r>
-        <w:rPr/>
-      </w:r>
-    </w:p>
-    <w:p>
-      <w:pPr>
-        <w:pStyle w:val="style47"/>
-        <w:jc w:val="both"/>
-      </w:pPr>
-      <w:r>
-        <w:rPr/>
-      </w:r>
-    </w:p>
-    <w:p>
-      <w:pPr>
-        <w:pStyle w:val="style47"/>
-        <w:jc w:val="both"/>
-      </w:pPr>
-      <w:r>
-        <w:rPr/>
-      </w:r>
-    </w:p>
-    <w:p>
-      <w:pPr>
-        <w:pStyle w:val="style47"/>
-        <w:jc w:val="both"/>
-      </w:pPr>
-      <w:r>
-        <w:rPr/>
-      </w:r>
-    </w:p>
-    <w:p>
-      <w:pPr>
-        <w:pStyle w:val="style47"/>
-        <w:jc w:val="both"/>
-      </w:pPr>
-      <w:r>
-        <w:rPr/>
-      </w:r>
-    </w:p>
-    <w:p>
-      <w:pPr>
-        <w:pStyle w:val="style47"/>
-        <w:jc w:val="both"/>
-      </w:pPr>
-      <w:r>
-        <w:rPr/>
-      </w:r>
-    </w:p>
-    <w:p>
-      <w:pPr>
-        <w:pStyle w:val="style47"/>
-        <w:jc w:val="both"/>
-      </w:pPr>
-      <w:r>
-        <w:rPr/>
-      </w:r>
-    </w:p>
-    <w:p>
-      <w:pPr>
-        <w:pStyle w:val="style47"/>
-        <w:jc w:val="both"/>
-      </w:pPr>
-      <w:r>
-        <w:rPr/>
-      </w:r>
-    </w:p>
-    <w:p>
-      <w:pPr>
-        <w:pStyle w:val="style47"/>
-        <w:jc w:val="both"/>
-      </w:pPr>
-      <w:r>
-        <w:rPr/>
-      </w:r>
-    </w:p>
-    <w:p>
-      <w:pPr>
-        <w:pStyle w:val="style47"/>
-        <w:jc w:val="both"/>
-      </w:pPr>
-      <w:r>
-        <w:rPr/>
-      </w:r>
-    </w:p>
-    <w:p>
-      <w:pPr>
-        <w:pStyle w:val="style47"/>
-        <w:jc w:val="both"/>
-      </w:pPr>
-      <w:r>
-        <w:rPr/>
-      </w:r>
-    </w:p>
-    <w:p>
-      <w:pPr>
-        <w:pStyle w:val="style47"/>
+        <w:pStyle w:val="style50"/>
+        <w:jc w:val="both"/>
+      </w:pPr>
+      <w:r>
+        <w:rPr/>
+      </w:r>
+    </w:p>
+    <w:p>
+      <w:pPr>
+        <w:pStyle w:val="style50"/>
+        <w:jc w:val="both"/>
+      </w:pPr>
+      <w:r>
+        <w:rPr/>
+      </w:r>
+    </w:p>
+    <w:p>
+      <w:pPr>
+        <w:pStyle w:val="style50"/>
+        <w:jc w:val="both"/>
+      </w:pPr>
+      <w:r>
+        <w:rPr/>
+      </w:r>
+    </w:p>
+    <w:p>
+      <w:pPr>
+        <w:pStyle w:val="style50"/>
+        <w:jc w:val="both"/>
+      </w:pPr>
+      <w:r>
+        <w:rPr/>
+      </w:r>
+    </w:p>
+    <w:p>
+      <w:pPr>
+        <w:pStyle w:val="style50"/>
+        <w:jc w:val="both"/>
+      </w:pPr>
+      <w:r>
+        <w:rPr/>
+      </w:r>
+    </w:p>
+    <w:p>
+      <w:pPr>
+        <w:pStyle w:val="style50"/>
+        <w:jc w:val="both"/>
+      </w:pPr>
+      <w:r>
+        <w:rPr/>
+      </w:r>
+    </w:p>
+    <w:p>
+      <w:pPr>
+        <w:pStyle w:val="style50"/>
+        <w:jc w:val="both"/>
+      </w:pPr>
+      <w:r>
+        <w:rPr/>
+      </w:r>
+    </w:p>
+    <w:p>
+      <w:pPr>
+        <w:pStyle w:val="style50"/>
+        <w:jc w:val="both"/>
+      </w:pPr>
+      <w:r>
+        <w:rPr/>
+      </w:r>
+    </w:p>
+    <w:p>
+      <w:pPr>
+        <w:pStyle w:val="style50"/>
+        <w:jc w:val="both"/>
+      </w:pPr>
+      <w:r>
+        <w:rPr/>
+      </w:r>
+    </w:p>
+    <w:p>
+      <w:pPr>
+        <w:pStyle w:val="style50"/>
+        <w:jc w:val="both"/>
+      </w:pPr>
+      <w:r>
+        <w:rPr/>
+      </w:r>
+    </w:p>
+    <w:p>
+      <w:pPr>
+        <w:pStyle w:val="style50"/>
+        <w:jc w:val="both"/>
+      </w:pPr>
+      <w:r>
+        <w:rPr/>
+      </w:r>
+    </w:p>
+    <w:p>
+      <w:pPr>
+        <w:pStyle w:val="style50"/>
+        <w:jc w:val="both"/>
+      </w:pPr>
+      <w:r>
+        <w:rPr/>
+      </w:r>
+    </w:p>
+    <w:p>
+      <w:pPr>
+        <w:pStyle w:val="style50"/>
+        <w:jc w:val="both"/>
+      </w:pPr>
+      <w:r>
+        <w:rPr/>
+      </w:r>
+    </w:p>
+    <w:p>
+      <w:pPr>
+        <w:pStyle w:val="style50"/>
+        <w:jc w:val="both"/>
+      </w:pPr>
+      <w:r>
+        <w:rPr/>
+      </w:r>
+    </w:p>
+    <w:p>
+      <w:pPr>
+        <w:pStyle w:val="style50"/>
+        <w:jc w:val="both"/>
+      </w:pPr>
+      <w:r>
+        <w:rPr/>
+      </w:r>
+    </w:p>
+    <w:p>
+      <w:pPr>
+        <w:pStyle w:val="style50"/>
+        <w:jc w:val="both"/>
+      </w:pPr>
+      <w:r>
+        <w:rPr/>
+      </w:r>
+    </w:p>
+    <w:p>
+      <w:pPr>
+        <w:pStyle w:val="style50"/>
+        <w:jc w:val="both"/>
+      </w:pPr>
+      <w:r>
+        <w:rPr/>
+      </w:r>
+    </w:p>
+    <w:p>
+      <w:pPr>
+        <w:pStyle w:val="style50"/>
+        <w:jc w:val="both"/>
+      </w:pPr>
+      <w:r>
+        <w:rPr/>
+      </w:r>
+    </w:p>
+    <w:p>
+      <w:pPr>
+        <w:pStyle w:val="style50"/>
+        <w:jc w:val="both"/>
+      </w:pPr>
+      <w:r>
+        <w:rPr/>
+      </w:r>
+    </w:p>
+    <w:p>
+      <w:pPr>
+        <w:pStyle w:val="style50"/>
+        <w:jc w:val="both"/>
+      </w:pPr>
+      <w:r>
+        <w:rPr/>
+      </w:r>
+    </w:p>
+    <w:p>
+      <w:pPr>
+        <w:pStyle w:val="style50"/>
+        <w:jc w:val="both"/>
+      </w:pPr>
+      <w:r>
+        <w:rPr/>
+      </w:r>
+    </w:p>
+    <w:p>
+      <w:pPr>
+        <w:pStyle w:val="style50"/>
         <w:jc w:val="both"/>
       </w:pPr>
       <w:r>
@@ -456,7 +456,7 @@
     </w:p>
     <w:p>
       <w:pPr>
-        <w:pStyle w:val="style47"/>
+        <w:pStyle w:val="style50"/>
         <w:jc w:val="both"/>
       </w:pPr>
       <w:r>
@@ -472,7 +472,7 @@
     </w:p>
     <w:p>
       <w:pPr>
-        <w:pStyle w:val="style47"/>
+        <w:pStyle w:val="style50"/>
         <w:jc w:val="both"/>
         <w:ind w:hanging="708" w:left="708" w:right="0"/>
       </w:pPr>
@@ -498,7 +498,7 @@
     </w:p>
     <w:p>
       <w:pPr>
-        <w:pStyle w:val="style47"/>
+        <w:pStyle w:val="style50"/>
         <w:jc w:val="both"/>
         <w:ind w:hanging="708" w:left="708" w:right="0"/>
       </w:pPr>
@@ -515,7 +515,7 @@
     </w:p>
     <w:p>
       <w:pPr>
-        <w:pStyle w:val="style47"/>
+        <w:pStyle w:val="style50"/>
         <w:jc w:val="both"/>
         <w:ind w:hanging="708" w:left="708" w:right="0"/>
       </w:pPr>
@@ -532,7 +532,7 @@
     </w:p>
     <w:p>
       <w:pPr>
-        <w:pStyle w:val="style47"/>
+        <w:pStyle w:val="style50"/>
         <w:jc w:val="both"/>
       </w:pPr>
       <w:r>
@@ -547,7 +547,7 @@
     </w:p>
     <w:p>
       <w:pPr>
-        <w:pStyle w:val="style47"/>
+        <w:pStyle w:val="style50"/>
         <w:jc w:val="both"/>
       </w:pPr>
       <w:r>
@@ -561,7 +561,7 @@
     </w:p>
     <w:p>
       <w:pPr>
-        <w:pStyle w:val="style47"/>
+        <w:pStyle w:val="style50"/>
         <w:jc w:val="both"/>
       </w:pPr>
       <w:r>
@@ -576,7 +576,7 @@
     </w:p>
     <w:p>
       <w:pPr>
-        <w:pStyle w:val="style54"/>
+        <w:pStyle w:val="style57"/>
         <w:numPr>
           <w:ilvl w:val="0"/>
           <w:numId w:val="1"/>
@@ -594,7 +594,7 @@
     </w:p>
     <w:p>
       <w:pPr>
-        <w:pStyle w:val="style47"/>
+        <w:pStyle w:val="style50"/>
         <w:jc w:val="both"/>
         <w:ind w:hanging="0" w:left="708" w:right="0"/>
       </w:pPr>
@@ -609,7 +609,7 @@
     </w:p>
     <w:p>
       <w:pPr>
-        <w:pStyle w:val="style54"/>
+        <w:pStyle w:val="style57"/>
         <w:numPr>
           <w:ilvl w:val="0"/>
           <w:numId w:val="1"/>
@@ -627,7 +627,7 @@
     </w:p>
     <w:p>
       <w:pPr>
-        <w:pStyle w:val="style47"/>
+        <w:pStyle w:val="style50"/>
         <w:jc w:val="both"/>
         <w:ind w:hanging="0" w:left="708" w:right="0"/>
       </w:pPr>
@@ -642,7 +642,7 @@
     </w:p>
     <w:p>
       <w:pPr>
-        <w:pStyle w:val="style47"/>
+        <w:pStyle w:val="style50"/>
       </w:pPr>
       <w:r>
         <w:rPr>
@@ -697,7 +697,7 @@
     </w:p>
     <w:p>
       <w:pPr>
-        <w:pStyle w:val="style47"/>
+        <w:pStyle w:val="style50"/>
         <w:jc w:val="both"/>
       </w:pPr>
       <w:r>
@@ -712,7 +712,7 @@
     </w:p>
     <w:p>
       <w:pPr>
-        <w:pStyle w:val="style47"/>
+        <w:pStyle w:val="style50"/>
         <w:jc w:val="both"/>
       </w:pPr>
       <w:r>
@@ -726,7 +726,7 @@
     </w:p>
     <w:p>
       <w:pPr>
-        <w:pStyle w:val="style47"/>
+        <w:pStyle w:val="style50"/>
         <w:jc w:val="both"/>
       </w:pPr>
       <w:r>
@@ -742,7 +742,7 @@
     </w:p>
     <w:p>
       <w:pPr>
-        <w:pStyle w:val="style47"/>
+        <w:pStyle w:val="style50"/>
         <w:jc w:val="both"/>
       </w:pPr>
       <w:r>
@@ -757,7 +757,7 @@
     </w:p>
     <w:p>
       <w:pPr>
-        <w:pStyle w:val="style47"/>
+        <w:pStyle w:val="style50"/>
         <w:jc w:val="both"/>
       </w:pPr>
       <w:r>
@@ -772,7 +772,7 @@
     </w:p>
     <w:p>
       <w:pPr>
-        <w:pStyle w:val="style47"/>
+        <w:pStyle w:val="style50"/>
         <w:jc w:val="both"/>
       </w:pPr>
       <w:bookmarkStart w:id="1" w:name="__DdeLink__1126_182676312"/>
@@ -796,7 +796,7 @@
     </w:p>
     <w:p>
       <w:pPr>
-        <w:pStyle w:val="style47"/>
+        <w:pStyle w:val="style50"/>
         <w:jc w:val="both"/>
       </w:pPr>
       <w:r>
@@ -810,21 +810,23 @@
     </w:p>
     <w:p>
       <w:pPr>
-        <w:pStyle w:val="style47"/>
-        <w:jc w:val="both"/>
-      </w:pPr>
-      <w:r>
-        <w:rPr>
-          <w:sz w:val="28"/>
-          <w:szCs w:val="28"/>
-          <w:rFonts w:ascii="Baskerville Old Face" w:hAnsi="Baskerville Old Face"/>
-        </w:rPr>
-        <w:t>DB=Data Block</w:t>
-      </w:r>
-    </w:p>
-    <w:p>
-      <w:pPr>
-        <w:pStyle w:val="style47"/>
+        <w:pStyle w:val="style50"/>
+        <w:jc w:val="both"/>
+      </w:pPr>
+      <w:r>
+        <w:rPr>
+          <w:sz w:val="28"/>
+          <w:szCs w:val="28"/>
+          <w:rFonts w:ascii="Baskerville Old Face" w:hAnsi="Baskerville Old Face"/>
+        </w:rPr>
+        <w:t>D</w:t>
+        <w:tab/>
+        <w:t>B=Data Block</w:t>
+      </w:r>
+    </w:p>
+    <w:p>
+      <w:pPr>
+        <w:pStyle w:val="style50"/>
         <w:jc w:val="both"/>
       </w:pPr>
       <w:r>
@@ -838,7 +840,7 @@
     </w:p>
     <w:p>
       <w:pPr>
-        <w:pStyle w:val="style47"/>
+        <w:pStyle w:val="style50"/>
         <w:jc w:val="both"/>
       </w:pPr>
       <w:r>
@@ -852,115 +854,115 @@
     </w:p>
     <w:p>
       <w:pPr>
-        <w:pStyle w:val="style47"/>
-        <w:jc w:val="both"/>
-      </w:pPr>
-      <w:r>
-        <w:rPr/>
-      </w:r>
-    </w:p>
-    <w:p>
-      <w:pPr>
-        <w:pStyle w:val="style47"/>
-        <w:jc w:val="both"/>
-      </w:pPr>
-      <w:r>
-        <w:rPr/>
-      </w:r>
-    </w:p>
-    <w:p>
-      <w:pPr>
-        <w:pStyle w:val="style47"/>
-        <w:jc w:val="both"/>
-      </w:pPr>
-      <w:r>
-        <w:rPr/>
-      </w:r>
-    </w:p>
-    <w:p>
-      <w:pPr>
-        <w:pStyle w:val="style47"/>
-        <w:jc w:val="both"/>
-      </w:pPr>
-      <w:r>
-        <w:rPr/>
-      </w:r>
-    </w:p>
-    <w:p>
-      <w:pPr>
-        <w:pStyle w:val="style47"/>
-        <w:jc w:val="both"/>
-      </w:pPr>
-      <w:r>
-        <w:rPr/>
-      </w:r>
-    </w:p>
-    <w:p>
-      <w:pPr>
-        <w:pStyle w:val="style47"/>
-        <w:jc w:val="both"/>
-      </w:pPr>
-      <w:r>
-        <w:rPr/>
-      </w:r>
-    </w:p>
-    <w:p>
-      <w:pPr>
-        <w:pStyle w:val="style47"/>
-        <w:jc w:val="both"/>
-      </w:pPr>
-      <w:r>
-        <w:rPr/>
-      </w:r>
-    </w:p>
-    <w:p>
-      <w:pPr>
-        <w:pStyle w:val="style47"/>
-        <w:jc w:val="both"/>
-      </w:pPr>
-      <w:r>
-        <w:rPr/>
-      </w:r>
-    </w:p>
-    <w:p>
-      <w:pPr>
-        <w:pStyle w:val="style47"/>
-        <w:jc w:val="both"/>
-      </w:pPr>
-      <w:r>
-        <w:rPr/>
-      </w:r>
-    </w:p>
-    <w:p>
-      <w:pPr>
-        <w:pStyle w:val="style47"/>
-        <w:jc w:val="both"/>
-      </w:pPr>
-      <w:r>
-        <w:rPr/>
-      </w:r>
-    </w:p>
-    <w:p>
-      <w:pPr>
-        <w:pStyle w:val="style47"/>
-        <w:jc w:val="both"/>
-      </w:pPr>
-      <w:r>
-        <w:rPr/>
-      </w:r>
-    </w:p>
-    <w:p>
-      <w:pPr>
-        <w:pStyle w:val="style47"/>
-        <w:jc w:val="both"/>
-      </w:pPr>
-      <w:r>
-        <w:rPr/>
-      </w:r>
-    </w:p>
-    <w:p>
-      <w:pPr>
-        <w:pStyle w:val="style47"/>
+        <w:pStyle w:val="style50"/>
+        <w:jc w:val="both"/>
+      </w:pPr>
+      <w:r>
+        <w:rPr/>
+      </w:r>
+    </w:p>
+    <w:p>
+      <w:pPr>
+        <w:pStyle w:val="style50"/>
+        <w:jc w:val="both"/>
+      </w:pPr>
+      <w:r>
+        <w:rPr/>
+      </w:r>
+    </w:p>
+    <w:p>
+      <w:pPr>
+        <w:pStyle w:val="style50"/>
+        <w:jc w:val="both"/>
+      </w:pPr>
+      <w:r>
+        <w:rPr/>
+      </w:r>
+    </w:p>
+    <w:p>
+      <w:pPr>
+        <w:pStyle w:val="style50"/>
+        <w:jc w:val="both"/>
+      </w:pPr>
+      <w:r>
+        <w:rPr/>
+      </w:r>
+    </w:p>
+    <w:p>
+      <w:pPr>
+        <w:pStyle w:val="style50"/>
+        <w:jc w:val="both"/>
+      </w:pPr>
+      <w:r>
+        <w:rPr/>
+      </w:r>
+    </w:p>
+    <w:p>
+      <w:pPr>
+        <w:pStyle w:val="style50"/>
+        <w:jc w:val="both"/>
+      </w:pPr>
+      <w:r>
+        <w:rPr/>
+      </w:r>
+    </w:p>
+    <w:p>
+      <w:pPr>
+        <w:pStyle w:val="style50"/>
+        <w:jc w:val="both"/>
+      </w:pPr>
+      <w:r>
+        <w:rPr/>
+      </w:r>
+    </w:p>
+    <w:p>
+      <w:pPr>
+        <w:pStyle w:val="style50"/>
+        <w:jc w:val="both"/>
+      </w:pPr>
+      <w:r>
+        <w:rPr/>
+      </w:r>
+    </w:p>
+    <w:p>
+      <w:pPr>
+        <w:pStyle w:val="style50"/>
+        <w:jc w:val="both"/>
+      </w:pPr>
+      <w:r>
+        <w:rPr/>
+      </w:r>
+    </w:p>
+    <w:p>
+      <w:pPr>
+        <w:pStyle w:val="style50"/>
+        <w:jc w:val="both"/>
+      </w:pPr>
+      <w:r>
+        <w:rPr/>
+      </w:r>
+    </w:p>
+    <w:p>
+      <w:pPr>
+        <w:pStyle w:val="style50"/>
+        <w:jc w:val="both"/>
+      </w:pPr>
+      <w:r>
+        <w:rPr/>
+      </w:r>
+    </w:p>
+    <w:p>
+      <w:pPr>
+        <w:pStyle w:val="style50"/>
+        <w:jc w:val="both"/>
+      </w:pPr>
+      <w:r>
+        <w:rPr/>
+      </w:r>
+    </w:p>
+    <w:p>
+      <w:pPr>
+        <w:pStyle w:val="style50"/>
         <w:jc w:val="both"/>
       </w:pPr>
       <w:r>
@@ -976,7 +978,7 @@
     </w:p>
     <w:p>
       <w:pPr>
-        <w:pStyle w:val="style47"/>
+        <w:pStyle w:val="style50"/>
         <w:jc w:val="both"/>
       </w:pPr>
       <w:r>
@@ -991,7 +993,7 @@
     </w:p>
     <w:p>
       <w:pPr>
-        <w:pStyle w:val="style47"/>
+        <w:pStyle w:val="style50"/>
         <w:jc w:val="both"/>
       </w:pPr>
       <w:r>
@@ -1006,7 +1008,7 @@
     </w:p>
     <w:p>
       <w:pPr>
-        <w:pStyle w:val="style47"/>
+        <w:pStyle w:val="style50"/>
         <w:jc w:val="both"/>
       </w:pPr>
       <w:r>
@@ -1021,7 +1023,7 @@
     </w:p>
     <w:p>
       <w:pPr>
-        <w:pStyle w:val="style47"/>
+        <w:pStyle w:val="style50"/>
         <w:jc w:val="both"/>
       </w:pPr>
       <w:r>
@@ -1035,7 +1037,7 @@
     </w:p>
     <w:p>
       <w:pPr>
-        <w:pStyle w:val="style47"/>
+        <w:pStyle w:val="style50"/>
         <w:jc w:val="both"/>
       </w:pPr>
       <w:r>
@@ -1049,7 +1051,7 @@
     </w:p>
     <w:p>
       <w:pPr>
-        <w:pStyle w:val="style47"/>
+        <w:pStyle w:val="style50"/>
         <w:jc w:val="both"/>
       </w:pPr>
       <w:r>
@@ -1064,7 +1066,7 @@
     </w:p>
     <w:p>
       <w:pPr>
-        <w:pStyle w:val="style54"/>
+        <w:pStyle w:val="style57"/>
         <w:numPr>
           <w:ilvl w:val="0"/>
           <w:numId w:val="1"/>
@@ -1082,7 +1084,7 @@
     </w:p>
     <w:p>
       <w:pPr>
-        <w:pStyle w:val="style47"/>
+        <w:pStyle w:val="style50"/>
         <w:jc w:val="both"/>
         <w:ind w:hanging="0" w:left="708" w:right="0"/>
       </w:pPr>
@@ -1097,7 +1099,7 @@
     </w:p>
     <w:p>
       <w:pPr>
-        <w:pStyle w:val="style54"/>
+        <w:pStyle w:val="style57"/>
         <w:numPr>
           <w:ilvl w:val="0"/>
           <w:numId w:val="1"/>
@@ -1115,7 +1117,7 @@
     </w:p>
     <w:p>
       <w:pPr>
-        <w:pStyle w:val="style47"/>
+        <w:pStyle w:val="style50"/>
         <w:jc w:val="both"/>
         <w:ind w:hanging="0" w:left="708" w:right="0"/>
       </w:pPr>
@@ -1130,7 +1132,7 @@
     </w:p>
     <w:p>
       <w:pPr>
-        <w:pStyle w:val="style47"/>
+        <w:pStyle w:val="style50"/>
         <w:jc w:val="both"/>
       </w:pPr>
       <w:r>
@@ -1146,7 +1148,7 @@
     </w:p>
     <w:p>
       <w:pPr>
-        <w:pStyle w:val="style47"/>
+        <w:pStyle w:val="style50"/>
         <w:jc w:val="both"/>
       </w:pPr>
       <w:r>
@@ -1161,7 +1163,7 @@
     </w:p>
     <w:p>
       <w:pPr>
-        <w:pStyle w:val="style47"/>
+        <w:pStyle w:val="style50"/>
         <w:jc w:val="both"/>
       </w:pPr>
       <w:r>
@@ -1184,7 +1186,7 @@
     </w:p>
     <w:p>
       <w:pPr>
-        <w:pStyle w:val="style47"/>
+        <w:pStyle w:val="style50"/>
         <w:jc w:val="both"/>
       </w:pPr>
       <w:r>
@@ -1215,7 +1217,7 @@
     </w:p>
     <w:p>
       <w:pPr>
-        <w:pStyle w:val="style47"/>
+        <w:pStyle w:val="style50"/>
         <w:jc w:val="both"/>
       </w:pPr>
       <w:r>
@@ -1240,7 +1242,7 @@
     </w:p>
     <w:p>
       <w:pPr>
-        <w:pStyle w:val="style47"/>
+        <w:pStyle w:val="style50"/>
         <w:jc w:val="both"/>
       </w:pPr>
       <w:r>
@@ -1265,7 +1267,7 @@
     </w:p>
     <w:p>
       <w:pPr>
-        <w:pStyle w:val="style47"/>
+        <w:pStyle w:val="style50"/>
         <w:jc w:val="both"/>
       </w:pPr>
       <w:r>
@@ -1297,7 +1299,7 @@
     </w:p>
     <w:p>
       <w:pPr>
-        <w:pStyle w:val="style47"/>
+        <w:pStyle w:val="style50"/>
         <w:jc w:val="both"/>
       </w:pPr>
       <w:r>
@@ -1312,7 +1314,7 @@
     </w:p>
     <w:p>
       <w:pPr>
-        <w:pStyle w:val="style47"/>
+        <w:pStyle w:val="style50"/>
         <w:jc w:val="both"/>
       </w:pPr>
       <w:r>
@@ -1326,7 +1328,7 @@
     </w:p>
     <w:p>
       <w:pPr>
-        <w:pStyle w:val="style47"/>
+        <w:pStyle w:val="style50"/>
         <w:jc w:val="both"/>
       </w:pPr>
       <w:r>
@@ -1340,7 +1342,7 @@
     </w:p>
     <w:p>
       <w:pPr>
-        <w:pStyle w:val="style47"/>
+        <w:pStyle w:val="style50"/>
         <w:jc w:val="both"/>
       </w:pPr>
       <w:r>
@@ -1354,7 +1356,7 @@
     </w:p>
     <w:p>
       <w:pPr>
-        <w:pStyle w:val="style47"/>
+        <w:pStyle w:val="style50"/>
         <w:jc w:val="both"/>
       </w:pPr>
       <w:r>
@@ -1368,7 +1370,7 @@
     </w:p>
     <w:p>
       <w:pPr>
-        <w:pStyle w:val="style47"/>
+        <w:pStyle w:val="style50"/>
         <w:jc w:val="both"/>
       </w:pPr>
       <w:r>
@@ -1382,133 +1384,133 @@
     </w:p>
     <w:p>
       <w:pPr>
-        <w:pStyle w:val="style47"/>
-        <w:jc w:val="both"/>
-      </w:pPr>
-      <w:r>
-        <w:rPr/>
-      </w:r>
-    </w:p>
-    <w:p>
-      <w:pPr>
-        <w:pStyle w:val="style47"/>
-        <w:jc w:val="both"/>
-      </w:pPr>
-      <w:r>
-        <w:rPr/>
-      </w:r>
-    </w:p>
-    <w:p>
-      <w:pPr>
-        <w:pStyle w:val="style47"/>
-        <w:jc w:val="both"/>
-      </w:pPr>
-      <w:r>
-        <w:rPr/>
-      </w:r>
-    </w:p>
-    <w:p>
-      <w:pPr>
-        <w:pStyle w:val="style47"/>
-        <w:jc w:val="both"/>
-      </w:pPr>
-      <w:r>
-        <w:rPr/>
-      </w:r>
-    </w:p>
-    <w:p>
-      <w:pPr>
-        <w:pStyle w:val="style47"/>
-        <w:jc w:val="both"/>
-      </w:pPr>
-      <w:r>
-        <w:rPr/>
-      </w:r>
-    </w:p>
-    <w:p>
-      <w:pPr>
-        <w:pStyle w:val="style47"/>
-        <w:jc w:val="both"/>
-      </w:pPr>
-      <w:r>
-        <w:rPr/>
-      </w:r>
-    </w:p>
-    <w:p>
-      <w:pPr>
-        <w:pStyle w:val="style47"/>
-        <w:jc w:val="both"/>
-      </w:pPr>
-      <w:r>
-        <w:rPr/>
-      </w:r>
-    </w:p>
-    <w:p>
-      <w:pPr>
-        <w:pStyle w:val="style47"/>
-        <w:jc w:val="both"/>
-      </w:pPr>
-      <w:r>
-        <w:rPr/>
-      </w:r>
-    </w:p>
-    <w:p>
-      <w:pPr>
-        <w:pStyle w:val="style47"/>
-        <w:jc w:val="both"/>
-      </w:pPr>
-      <w:r>
-        <w:rPr/>
-      </w:r>
-    </w:p>
-    <w:p>
-      <w:pPr>
-        <w:pStyle w:val="style47"/>
-        <w:jc w:val="both"/>
-      </w:pPr>
-      <w:r>
-        <w:rPr/>
-      </w:r>
-    </w:p>
-    <w:p>
-      <w:pPr>
-        <w:pStyle w:val="style47"/>
-        <w:jc w:val="both"/>
-      </w:pPr>
-      <w:r>
-        <w:rPr/>
-      </w:r>
-    </w:p>
-    <w:p>
-      <w:pPr>
-        <w:pStyle w:val="style47"/>
-        <w:jc w:val="both"/>
-      </w:pPr>
-      <w:r>
-        <w:rPr/>
-      </w:r>
-    </w:p>
-    <w:p>
-      <w:pPr>
-        <w:pStyle w:val="style47"/>
-        <w:jc w:val="both"/>
-      </w:pPr>
-      <w:r>
-        <w:rPr/>
-      </w:r>
-    </w:p>
-    <w:p>
-      <w:pPr>
-        <w:pStyle w:val="style47"/>
-        <w:jc w:val="both"/>
-      </w:pPr>
-      <w:r>
-        <w:rPr/>
-      </w:r>
-    </w:p>
-    <w:p>
-      <w:pPr>
-        <w:pStyle w:val="style47"/>
+        <w:pStyle w:val="style50"/>
+        <w:jc w:val="both"/>
+      </w:pPr>
+      <w:r>
+        <w:rPr/>
+      </w:r>
+    </w:p>
+    <w:p>
+      <w:pPr>
+        <w:pStyle w:val="style50"/>
+        <w:jc w:val="both"/>
+      </w:pPr>
+      <w:r>
+        <w:rPr/>
+      </w:r>
+    </w:p>
+    <w:p>
+      <w:pPr>
+        <w:pStyle w:val="style50"/>
+        <w:jc w:val="both"/>
+      </w:pPr>
+      <w:r>
+        <w:rPr/>
+      </w:r>
+    </w:p>
+    <w:p>
+      <w:pPr>
+        <w:pStyle w:val="style50"/>
+        <w:jc w:val="both"/>
+      </w:pPr>
+      <w:r>
+        <w:rPr/>
+      </w:r>
+    </w:p>
+    <w:p>
+      <w:pPr>
+        <w:pStyle w:val="style50"/>
+        <w:jc w:val="both"/>
+      </w:pPr>
+      <w:r>
+        <w:rPr/>
+      </w:r>
+    </w:p>
+    <w:p>
+      <w:pPr>
+        <w:pStyle w:val="style50"/>
+        <w:jc w:val="both"/>
+      </w:pPr>
+      <w:r>
+        <w:rPr/>
+      </w:r>
+    </w:p>
+    <w:p>
+      <w:pPr>
+        <w:pStyle w:val="style50"/>
+        <w:jc w:val="both"/>
+      </w:pPr>
+      <w:r>
+        <w:rPr/>
+      </w:r>
+    </w:p>
+    <w:p>
+      <w:pPr>
+        <w:pStyle w:val="style50"/>
+        <w:jc w:val="both"/>
+      </w:pPr>
+      <w:r>
+        <w:rPr/>
+      </w:r>
+    </w:p>
+    <w:p>
+      <w:pPr>
+        <w:pStyle w:val="style50"/>
+        <w:jc w:val="both"/>
+      </w:pPr>
+      <w:r>
+        <w:rPr/>
+      </w:r>
+    </w:p>
+    <w:p>
+      <w:pPr>
+        <w:pStyle w:val="style50"/>
+        <w:jc w:val="both"/>
+      </w:pPr>
+      <w:r>
+        <w:rPr/>
+      </w:r>
+    </w:p>
+    <w:p>
+      <w:pPr>
+        <w:pStyle w:val="style50"/>
+        <w:jc w:val="both"/>
+      </w:pPr>
+      <w:r>
+        <w:rPr/>
+      </w:r>
+    </w:p>
+    <w:p>
+      <w:pPr>
+        <w:pStyle w:val="style50"/>
+        <w:jc w:val="both"/>
+      </w:pPr>
+      <w:r>
+        <w:rPr/>
+      </w:r>
+    </w:p>
+    <w:p>
+      <w:pPr>
+        <w:pStyle w:val="style50"/>
+        <w:jc w:val="both"/>
+      </w:pPr>
+      <w:r>
+        <w:rPr/>
+      </w:r>
+    </w:p>
+    <w:p>
+      <w:pPr>
+        <w:pStyle w:val="style50"/>
+        <w:jc w:val="both"/>
+      </w:pPr>
+      <w:r>
+        <w:rPr/>
+      </w:r>
+    </w:p>
+    <w:p>
+      <w:pPr>
+        <w:pStyle w:val="style50"/>
         <w:jc w:val="both"/>
       </w:pPr>
       <w:r>
@@ -1524,7 +1526,7 @@
     </w:p>
     <w:p>
       <w:pPr>
-        <w:pStyle w:val="style47"/>
+        <w:pStyle w:val="style50"/>
         <w:jc w:val="both"/>
       </w:pPr>
       <w:r>
@@ -1567,7 +1569,7 @@
     </w:p>
     <w:p>
       <w:pPr>
-        <w:pStyle w:val="style47"/>
+        <w:pStyle w:val="style50"/>
         <w:jc w:val="both"/>
         <w:ind w:hanging="0" w:left="708" w:right="0"/>
       </w:pPr>
@@ -1582,7 +1584,7 @@
     </w:p>
     <w:p>
       <w:pPr>
-        <w:pStyle w:val="style47"/>
+        <w:pStyle w:val="style50"/>
         <w:jc w:val="both"/>
       </w:pPr>
       <w:r>
@@ -1615,7 +1617,7 @@
     </w:p>
     <w:p>
       <w:pPr>
-        <w:pStyle w:val="style47"/>
+        <w:pStyle w:val="style50"/>
         <w:jc w:val="both"/>
         <w:ind w:hanging="0" w:left="708" w:right="0"/>
       </w:pPr>
@@ -1630,7 +1632,7 @@
     </w:p>
     <w:p>
       <w:pPr>
-        <w:pStyle w:val="style47"/>
+        <w:pStyle w:val="style50"/>
         <w:jc w:val="both"/>
       </w:pPr>
       <w:r>
@@ -1645,7 +1647,7 @@
     </w:p>
     <w:p>
       <w:pPr>
-        <w:pStyle w:val="style47"/>
+        <w:pStyle w:val="style50"/>
         <w:jc w:val="both"/>
       </w:pPr>
       <w:r>
@@ -1660,15 +1662,15 @@
     </w:p>
     <w:p>
       <w:pPr>
-        <w:pStyle w:val="style54"/>
+        <w:pStyle w:val="style57"/>
         <w:numPr>
           <w:ilvl w:val="0"/>
           <w:numId w:val="1"/>
         </w:numPr>
         <w:jc w:val="both"/>
       </w:pPr>
-      <w:bookmarkStart w:id="4" w:name="__DdeLink__1134_182676312"/>
-      <w:bookmarkStart w:id="5" w:name="__DdeLink__1132_182676312"/>
+      <w:bookmarkStart w:id="4" w:name="__DdeLink__1132_182676312"/>
+      <w:bookmarkStart w:id="5" w:name="__DdeLink__1134_182676312"/>
       <w:bookmarkEnd w:id="4"/>
       <w:bookmarkEnd w:id="5"/>
       <w:r>
@@ -1682,7 +1684,7 @@
     </w:p>
     <w:p>
       <w:pPr>
-        <w:pStyle w:val="style47"/>
+        <w:pStyle w:val="style50"/>
         <w:jc w:val="both"/>
         <w:ind w:hanging="0" w:left="708" w:right="0"/>
       </w:pPr>
@@ -1697,7 +1699,7 @@
     </w:p>
     <w:p>
       <w:pPr>
-        <w:pStyle w:val="style54"/>
+        <w:pStyle w:val="style57"/>
         <w:numPr>
           <w:ilvl w:val="0"/>
           <w:numId w:val="1"/>
@@ -1718,7 +1720,7 @@
     </w:p>
     <w:p>
       <w:pPr>
-        <w:pStyle w:val="style47"/>
+        <w:pStyle w:val="style50"/>
         <w:jc w:val="both"/>
         <w:ind w:hanging="0" w:left="708" w:right="0"/>
       </w:pPr>
@@ -1733,7 +1735,7 @@
     </w:p>
     <w:p>
       <w:pPr>
-        <w:pStyle w:val="style47"/>
+        <w:pStyle w:val="style50"/>
         <w:jc w:val="both"/>
       </w:pPr>
       <w:r>
@@ -1758,7 +1760,7 @@
     </w:p>
     <w:p>
       <w:pPr>
-        <w:pStyle w:val="style47"/>
+        <w:pStyle w:val="style50"/>
         <w:jc w:val="both"/>
       </w:pPr>
       <w:r>
@@ -1782,7 +1784,7 @@
     </w:p>
     <w:p>
       <w:pPr>
-        <w:pStyle w:val="style47"/>
+        <w:pStyle w:val="style50"/>
         <w:jc w:val="both"/>
       </w:pPr>
       <w:r>
@@ -1806,7 +1808,7 @@
     </w:p>
     <w:p>
       <w:pPr>
-        <w:pStyle w:val="style47"/>
+        <w:pStyle w:val="style50"/>
         <w:jc w:val="both"/>
       </w:pPr>
       <w:r>
@@ -1838,7 +1840,7 @@
     </w:p>
     <w:p>
       <w:pPr>
-        <w:pStyle w:val="style47"/>
+        <w:pStyle w:val="style50"/>
         <w:jc w:val="both"/>
       </w:pPr>
       <w:r>
@@ -1864,7 +1866,7 @@
     </w:p>
     <w:p>
       <w:pPr>
-        <w:pStyle w:val="style47"/>
+        <w:pStyle w:val="style50"/>
         <w:jc w:val="both"/>
       </w:pPr>
       <w:r>
@@ -1890,7 +1892,7 @@
     </w:p>
     <w:p>
       <w:pPr>
-        <w:pStyle w:val="style47"/>
+        <w:pStyle w:val="style50"/>
         <w:jc w:val="both"/>
       </w:pPr>
       <w:r>
@@ -1916,7 +1918,7 @@
     </w:p>
     <w:p>
       <w:pPr>
-        <w:pStyle w:val="style47"/>
+        <w:pStyle w:val="style50"/>
         <w:jc w:val="both"/>
       </w:pPr>
       <w:r>
@@ -1942,7 +1944,7 @@
     </w:p>
     <w:p>
       <w:pPr>
-        <w:pStyle w:val="style47"/>
+        <w:pStyle w:val="style50"/>
         <w:jc w:val="both"/>
       </w:pPr>
       <w:r>
@@ -1966,7 +1968,7 @@
     </w:p>
     <w:p>
       <w:pPr>
-        <w:pStyle w:val="style47"/>
+        <w:pStyle w:val="style50"/>
         <w:jc w:val="both"/>
       </w:pPr>
       <w:r>
@@ -1999,7 +2001,7 @@
     </w:p>
     <w:p>
       <w:pPr>
-        <w:pStyle w:val="style47"/>
+        <w:pStyle w:val="style50"/>
         <w:jc w:val="both"/>
       </w:pPr>
       <w:r>
@@ -2014,7 +2016,7 @@
     </w:p>
     <w:p>
       <w:pPr>
-        <w:pStyle w:val="style54"/>
+        <w:pStyle w:val="style57"/>
         <w:numPr>
           <w:ilvl w:val="0"/>
           <w:numId w:val="2"/>
@@ -2032,7 +2034,7 @@
     </w:p>
     <w:p>
       <w:pPr>
-        <w:pStyle w:val="style54"/>
+        <w:pStyle w:val="style57"/>
         <w:numPr>
           <w:ilvl w:val="0"/>
           <w:numId w:val="2"/>
@@ -2050,7 +2052,7 @@
     </w:p>
     <w:p>
       <w:pPr>
-        <w:pStyle w:val="style54"/>
+        <w:pStyle w:val="style57"/>
         <w:numPr>
           <w:ilvl w:val="0"/>
           <w:numId w:val="2"/>
@@ -2068,7 +2070,7 @@
     </w:p>
     <w:p>
       <w:pPr>
-        <w:pStyle w:val="style54"/>
+        <w:pStyle w:val="style57"/>
         <w:numPr>
           <w:ilvl w:val="0"/>
           <w:numId w:val="2"/>
@@ -2086,7 +2088,7 @@
     </w:p>
     <w:p>
       <w:pPr>
-        <w:pStyle w:val="style54"/>
+        <w:pStyle w:val="style57"/>
         <w:numPr>
           <w:ilvl w:val="0"/>
           <w:numId w:val="2"/>
@@ -2104,7 +2106,7 @@
     </w:p>
     <w:p>
       <w:pPr>
-        <w:pStyle w:val="style47"/>
+        <w:pStyle w:val="style50"/>
         <w:jc w:val="both"/>
       </w:pPr>
       <w:r>
@@ -2120,7 +2122,7 @@
     </w:p>
     <w:p>
       <w:pPr>
-        <w:pStyle w:val="style47"/>
+        <w:pStyle w:val="style50"/>
         <w:jc w:val="both"/>
       </w:pPr>
       <w:r>
@@ -2143,7 +2145,7 @@
     </w:p>
     <w:p>
       <w:pPr>
-        <w:pStyle w:val="style47"/>
+        <w:pStyle w:val="style50"/>
         <w:jc w:val="both"/>
       </w:pPr>
       <w:r>
@@ -2166,7 +2168,7 @@
     </w:p>
     <w:p>
       <w:pPr>
-        <w:pStyle w:val="style47"/>
+        <w:pStyle w:val="style50"/>
         <w:jc w:val="both"/>
       </w:pPr>
       <w:r>
@@ -2197,7 +2199,7 @@
     </w:p>
     <w:p>
       <w:pPr>
-        <w:pStyle w:val="style47"/>
+        <w:pStyle w:val="style50"/>
         <w:jc w:val="both"/>
       </w:pPr>
       <w:r>
@@ -2221,7 +2223,7 @@
     </w:p>
     <w:p>
       <w:pPr>
-        <w:pStyle w:val="style47"/>
+        <w:pStyle w:val="style50"/>
         <w:jc w:val="both"/>
       </w:pPr>
       <w:r>
@@ -2257,7 +2259,7 @@
     </w:p>
     <w:p>
       <w:pPr>
-        <w:pStyle w:val="style47"/>
+        <w:pStyle w:val="style50"/>
         <w:jc w:val="both"/>
       </w:pPr>
       <w:r>
@@ -2299,7 +2301,7 @@
     </w:p>
     <w:p>
       <w:pPr>
-        <w:pStyle w:val="style47"/>
+        <w:pStyle w:val="style50"/>
         <w:jc w:val="both"/>
       </w:pPr>
       <w:r>
@@ -2314,7 +2316,7 @@
     </w:p>
     <w:p>
       <w:pPr>
-        <w:pStyle w:val="style47"/>
+        <w:pStyle w:val="style50"/>
         <w:jc w:val="both"/>
       </w:pPr>
       <w:r>
@@ -2328,7 +2330,7 @@
     </w:p>
     <w:p>
       <w:pPr>
-        <w:pStyle w:val="style47"/>
+        <w:pStyle w:val="style50"/>
         <w:jc w:val="both"/>
       </w:pPr>
       <w:r>
@@ -2342,7 +2344,7 @@
     </w:p>
     <w:p>
       <w:pPr>
-        <w:pStyle w:val="style47"/>
+        <w:pStyle w:val="style50"/>
         <w:jc w:val="both"/>
       </w:pPr>
       <w:r>
@@ -2356,7 +2358,7 @@
     </w:p>
     <w:p>
       <w:pPr>
-        <w:pStyle w:val="style47"/>
+        <w:pStyle w:val="style50"/>
         <w:jc w:val="both"/>
       </w:pPr>
       <w:r>
@@ -2370,7 +2372,7 @@
     </w:p>
     <w:p>
       <w:pPr>
-        <w:pStyle w:val="style47"/>
+        <w:pStyle w:val="style50"/>
         <w:jc w:val="both"/>
       </w:pPr>
       <w:r>
@@ -2384,7 +2386,7 @@
     </w:p>
     <w:p>
       <w:pPr>
-        <w:pStyle w:val="style47"/>
+        <w:pStyle w:val="style50"/>
         <w:jc w:val="both"/>
       </w:pPr>
       <w:r>
@@ -2398,169 +2400,169 @@
     </w:p>
     <w:p>
       <w:pPr>
-        <w:pStyle w:val="style47"/>
-        <w:jc w:val="both"/>
-      </w:pPr>
-      <w:r>
-        <w:rPr/>
-      </w:r>
-    </w:p>
-    <w:p>
-      <w:pPr>
-        <w:pStyle w:val="style47"/>
-        <w:jc w:val="both"/>
-      </w:pPr>
-      <w:r>
-        <w:rPr/>
-      </w:r>
-    </w:p>
-    <w:p>
-      <w:pPr>
-        <w:pStyle w:val="style47"/>
-        <w:jc w:val="both"/>
-      </w:pPr>
-      <w:r>
-        <w:rPr/>
-      </w:r>
-    </w:p>
-    <w:p>
-      <w:pPr>
-        <w:pStyle w:val="style47"/>
-        <w:jc w:val="both"/>
-      </w:pPr>
-      <w:r>
-        <w:rPr/>
-      </w:r>
-    </w:p>
-    <w:p>
-      <w:pPr>
-        <w:pStyle w:val="style47"/>
-        <w:jc w:val="both"/>
-      </w:pPr>
-      <w:r>
-        <w:rPr/>
-      </w:r>
-    </w:p>
-    <w:p>
-      <w:pPr>
-        <w:pStyle w:val="style47"/>
-        <w:jc w:val="both"/>
-      </w:pPr>
-      <w:r>
-        <w:rPr/>
-      </w:r>
-    </w:p>
-    <w:p>
-      <w:pPr>
-        <w:pStyle w:val="style47"/>
-        <w:jc w:val="both"/>
-      </w:pPr>
-      <w:r>
-        <w:rPr/>
-      </w:r>
-    </w:p>
-    <w:p>
-      <w:pPr>
-        <w:pStyle w:val="style47"/>
-        <w:jc w:val="both"/>
-      </w:pPr>
-      <w:r>
-        <w:rPr/>
-      </w:r>
-    </w:p>
-    <w:p>
-      <w:pPr>
-        <w:pStyle w:val="style47"/>
-        <w:jc w:val="both"/>
-      </w:pPr>
-      <w:r>
-        <w:rPr/>
-      </w:r>
-    </w:p>
-    <w:p>
-      <w:pPr>
-        <w:pStyle w:val="style47"/>
-        <w:jc w:val="both"/>
-      </w:pPr>
-      <w:r>
-        <w:rPr/>
-      </w:r>
-    </w:p>
-    <w:p>
-      <w:pPr>
-        <w:pStyle w:val="style47"/>
-        <w:jc w:val="both"/>
-      </w:pPr>
-      <w:r>
-        <w:rPr/>
-      </w:r>
-    </w:p>
-    <w:p>
-      <w:pPr>
-        <w:pStyle w:val="style47"/>
-        <w:jc w:val="both"/>
-      </w:pPr>
-      <w:r>
-        <w:rPr/>
-      </w:r>
-    </w:p>
-    <w:p>
-      <w:pPr>
-        <w:pStyle w:val="style47"/>
-        <w:jc w:val="both"/>
-      </w:pPr>
-      <w:r>
-        <w:rPr/>
-      </w:r>
-    </w:p>
-    <w:p>
-      <w:pPr>
-        <w:pStyle w:val="style47"/>
-        <w:jc w:val="both"/>
-      </w:pPr>
-      <w:r>
-        <w:rPr/>
-      </w:r>
-    </w:p>
-    <w:p>
-      <w:pPr>
-        <w:pStyle w:val="style47"/>
-        <w:jc w:val="both"/>
-      </w:pPr>
-      <w:r>
-        <w:rPr/>
-      </w:r>
-    </w:p>
-    <w:p>
-      <w:pPr>
-        <w:pStyle w:val="style47"/>
-        <w:jc w:val="both"/>
-      </w:pPr>
-      <w:r>
-        <w:rPr/>
-      </w:r>
-    </w:p>
-    <w:p>
-      <w:pPr>
-        <w:pStyle w:val="style47"/>
-        <w:jc w:val="both"/>
-      </w:pPr>
-      <w:r>
-        <w:rPr/>
-      </w:r>
-    </w:p>
-    <w:p>
-      <w:pPr>
-        <w:pStyle w:val="style47"/>
-        <w:jc w:val="both"/>
-      </w:pPr>
-      <w:r>
-        <w:rPr/>
-      </w:r>
-    </w:p>
-    <w:p>
-      <w:pPr>
-        <w:pStyle w:val="style47"/>
+        <w:pStyle w:val="style50"/>
+        <w:jc w:val="both"/>
+      </w:pPr>
+      <w:r>
+        <w:rPr/>
+      </w:r>
+    </w:p>
+    <w:p>
+      <w:pPr>
+        <w:pStyle w:val="style50"/>
+        <w:jc w:val="both"/>
+      </w:pPr>
+      <w:r>
+        <w:rPr/>
+      </w:r>
+    </w:p>
+    <w:p>
+      <w:pPr>
+        <w:pStyle w:val="style50"/>
+        <w:jc w:val="both"/>
+      </w:pPr>
+      <w:r>
+        <w:rPr/>
+      </w:r>
+    </w:p>
+    <w:p>
+      <w:pPr>
+        <w:pStyle w:val="style50"/>
+        <w:jc w:val="both"/>
+      </w:pPr>
+      <w:r>
+        <w:rPr/>
+      </w:r>
+    </w:p>
+    <w:p>
+      <w:pPr>
+        <w:pStyle w:val="style50"/>
+        <w:jc w:val="both"/>
+      </w:pPr>
+      <w:r>
+        <w:rPr/>
+      </w:r>
+    </w:p>
+    <w:p>
+      <w:pPr>
+        <w:pStyle w:val="style50"/>
+        <w:jc w:val="both"/>
+      </w:pPr>
+      <w:r>
+        <w:rPr/>
+      </w:r>
+    </w:p>
+    <w:p>
+      <w:pPr>
+        <w:pStyle w:val="style50"/>
+        <w:jc w:val="both"/>
+      </w:pPr>
+      <w:r>
+        <w:rPr/>
+      </w:r>
+    </w:p>
+    <w:p>
+      <w:pPr>
+        <w:pStyle w:val="style50"/>
+        <w:jc w:val="both"/>
+      </w:pPr>
+      <w:r>
+        <w:rPr/>
+      </w:r>
+    </w:p>
+    <w:p>
+      <w:pPr>
+        <w:pStyle w:val="style50"/>
+        <w:jc w:val="both"/>
+      </w:pPr>
+      <w:r>
+        <w:rPr/>
+      </w:r>
+    </w:p>
+    <w:p>
+      <w:pPr>
+        <w:pStyle w:val="style50"/>
+        <w:jc w:val="both"/>
+      </w:pPr>
+      <w:r>
+        <w:rPr/>
+      </w:r>
+    </w:p>
+    <w:p>
+      <w:pPr>
+        <w:pStyle w:val="style50"/>
+        <w:jc w:val="both"/>
+      </w:pPr>
+      <w:r>
+        <w:rPr/>
+      </w:r>
+    </w:p>
+    <w:p>
+      <w:pPr>
+        <w:pStyle w:val="style50"/>
+        <w:jc w:val="both"/>
+      </w:pPr>
+      <w:r>
+        <w:rPr/>
+      </w:r>
+    </w:p>
+    <w:p>
+      <w:pPr>
+        <w:pStyle w:val="style50"/>
+        <w:jc w:val="both"/>
+      </w:pPr>
+      <w:r>
+        <w:rPr/>
+      </w:r>
+    </w:p>
+    <w:p>
+      <w:pPr>
+        <w:pStyle w:val="style50"/>
+        <w:jc w:val="both"/>
+      </w:pPr>
+      <w:r>
+        <w:rPr/>
+      </w:r>
+    </w:p>
+    <w:p>
+      <w:pPr>
+        <w:pStyle w:val="style50"/>
+        <w:jc w:val="both"/>
+      </w:pPr>
+      <w:r>
+        <w:rPr/>
+      </w:r>
+    </w:p>
+    <w:p>
+      <w:pPr>
+        <w:pStyle w:val="style50"/>
+        <w:jc w:val="both"/>
+      </w:pPr>
+      <w:r>
+        <w:rPr/>
+      </w:r>
+    </w:p>
+    <w:p>
+      <w:pPr>
+        <w:pStyle w:val="style50"/>
+        <w:jc w:val="both"/>
+      </w:pPr>
+      <w:r>
+        <w:rPr/>
+      </w:r>
+    </w:p>
+    <w:p>
+      <w:pPr>
+        <w:pStyle w:val="style50"/>
+        <w:jc w:val="both"/>
+      </w:pPr>
+      <w:r>
+        <w:rPr/>
+      </w:r>
+    </w:p>
+    <w:p>
+      <w:pPr>
+        <w:pStyle w:val="style50"/>
         <w:jc w:val="both"/>
       </w:pPr>
       <w:r>
@@ -2600,7 +2602,7 @@
     </w:p>
     <w:p>
       <w:pPr>
-        <w:pStyle w:val="style47"/>
+        <w:pStyle w:val="style50"/>
         <w:jc w:val="both"/>
       </w:pPr>
       <w:r>
@@ -2625,7 +2627,7 @@
     </w:p>
     <w:p>
       <w:pPr>
-        <w:pStyle w:val="style47"/>
+        <w:pStyle w:val="style50"/>
         <w:jc w:val="both"/>
       </w:pPr>
       <w:r>
@@ -2642,7 +2644,7 @@
     </w:p>
     <w:p>
       <w:pPr>
-        <w:pStyle w:val="style47"/>
+        <w:pStyle w:val="style50"/>
         <w:jc w:val="both"/>
       </w:pPr>
       <w:r>
@@ -2657,7 +2659,7 @@
     </w:p>
     <w:p>
       <w:pPr>
-        <w:pStyle w:val="style47"/>
+        <w:pStyle w:val="style50"/>
         <w:jc w:val="both"/>
         <w:ind w:hanging="0" w:left="708" w:right="0"/>
       </w:pPr>
@@ -2672,7 +2674,7 @@
     </w:p>
     <w:p>
       <w:pPr>
-        <w:pStyle w:val="style47"/>
+        <w:pStyle w:val="style50"/>
         <w:jc w:val="both"/>
       </w:pPr>
       <w:r>
@@ -2687,7 +2689,7 @@
     </w:p>
     <w:p>
       <w:pPr>
-        <w:pStyle w:val="style47"/>
+        <w:pStyle w:val="style50"/>
         <w:jc w:val="both"/>
       </w:pPr>
       <w:r>
@@ -2702,7 +2704,7 @@
     </w:p>
     <w:p>
       <w:pPr>
-        <w:pStyle w:val="style54"/>
+        <w:pStyle w:val="style57"/>
         <w:numPr>
           <w:ilvl w:val="0"/>
           <w:numId w:val="1"/>
@@ -2721,7 +2723,7 @@
     </w:p>
     <w:p>
       <w:pPr>
-        <w:pStyle w:val="style47"/>
+        <w:pStyle w:val="style50"/>
         <w:jc w:val="both"/>
         <w:ind w:hanging="0" w:left="708" w:right="0"/>
       </w:pPr>
@@ -2736,7 +2738,7 @@
     </w:p>
     <w:p>
       <w:pPr>
-        <w:pStyle w:val="style47"/>
+        <w:pStyle w:val="style50"/>
         <w:jc w:val="both"/>
       </w:pPr>
       <w:r>
@@ -2766,7 +2768,7 @@
     </w:p>
     <w:p>
       <w:pPr>
-        <w:pStyle w:val="style47"/>
+        <w:pStyle w:val="style50"/>
         <w:jc w:val="both"/>
       </w:pPr>
       <w:r>
@@ -2791,7 +2793,7 @@
     </w:p>
     <w:p>
       <w:pPr>
-        <w:pStyle w:val="style47"/>
+        <w:pStyle w:val="style50"/>
         <w:jc w:val="both"/>
       </w:pPr>
       <w:r>
@@ -2807,7 +2809,7 @@
     </w:p>
     <w:p>
       <w:pPr>
-        <w:pStyle w:val="style47"/>
+        <w:pStyle w:val="style50"/>
         <w:jc w:val="both"/>
       </w:pPr>
       <w:r>
@@ -2822,7 +2824,7 @@
     </w:p>
     <w:p>
       <w:pPr>
-        <w:pStyle w:val="style47"/>
+        <w:pStyle w:val="style50"/>
         <w:jc w:val="both"/>
       </w:pPr>
       <w:r>
@@ -2836,7 +2838,7 @@
     </w:p>
     <w:p>
       <w:pPr>
-        <w:pStyle w:val="style47"/>
+        <w:pStyle w:val="style50"/>
         <w:jc w:val="both"/>
       </w:pPr>
       <w:r>
@@ -2850,7 +2852,7 @@
     </w:p>
     <w:p>
       <w:pPr>
-        <w:pStyle w:val="style47"/>
+        <w:pStyle w:val="style50"/>
         <w:jc w:val="both"/>
       </w:pPr>
       <w:r>
@@ -2874,16 +2876,16 @@
     </w:p>
     <w:p>
       <w:pPr>
-        <w:pStyle w:val="style47"/>
-        <w:jc w:val="both"/>
-      </w:pPr>
-      <w:r>
-        <w:rPr/>
-      </w:r>
-    </w:p>
-    <w:p>
-      <w:pPr>
-        <w:pStyle w:val="style47"/>
+        <w:pStyle w:val="style50"/>
+        <w:jc w:val="both"/>
+      </w:pPr>
+      <w:r>
+        <w:rPr/>
+      </w:r>
+    </w:p>
+    <w:p>
+      <w:pPr>
+        <w:pStyle w:val="style50"/>
         <w:jc w:val="both"/>
       </w:pPr>
       <w:r>
@@ -2899,7 +2901,7 @@
     </w:p>
     <w:p>
       <w:pPr>
-        <w:pStyle w:val="style47"/>
+        <w:pStyle w:val="style50"/>
         <w:jc w:val="both"/>
       </w:pPr>
       <w:r>
@@ -2922,7 +2924,7 @@
     </w:p>
     <w:p>
       <w:pPr>
-        <w:pStyle w:val="style47"/>
+        <w:pStyle w:val="style50"/>
         <w:jc w:val="both"/>
         <w:ind w:hanging="0" w:left="708" w:right="0"/>
       </w:pPr>
@@ -2939,7 +2941,7 @@
     </w:p>
     <w:p>
       <w:pPr>
-        <w:pStyle w:val="style47"/>
+        <w:pStyle w:val="style50"/>
         <w:jc w:val="both"/>
       </w:pPr>
       <w:r>
@@ -2954,7 +2956,7 @@
     </w:p>
     <w:p>
       <w:pPr>
-        <w:pStyle w:val="style47"/>
+        <w:pStyle w:val="style50"/>
         <w:jc w:val="both"/>
         <w:ind w:hanging="0" w:left="708" w:right="0"/>
       </w:pPr>
@@ -2969,7 +2971,7 @@
     </w:p>
     <w:p>
       <w:pPr>
-        <w:pStyle w:val="style47"/>
+        <w:pStyle w:val="style50"/>
         <w:jc w:val="both"/>
       </w:pPr>
       <w:r>
@@ -2984,7 +2986,7 @@
     </w:p>
     <w:p>
       <w:pPr>
-        <w:pStyle w:val="style47"/>
+        <w:pStyle w:val="style50"/>
         <w:jc w:val="both"/>
       </w:pPr>
       <w:r>
@@ -2999,7 +3001,7 @@
     </w:p>
     <w:p>
       <w:pPr>
-        <w:pStyle w:val="style54"/>
+        <w:pStyle w:val="style57"/>
         <w:numPr>
           <w:ilvl w:val="0"/>
           <w:numId w:val="1"/>
@@ -3017,7 +3019,7 @@
     </w:p>
     <w:p>
       <w:pPr>
-        <w:pStyle w:val="style47"/>
+        <w:pStyle w:val="style50"/>
         <w:jc w:val="both"/>
         <w:ind w:hanging="0" w:left="708" w:right="0"/>
       </w:pPr>
@@ -3032,7 +3034,7 @@
     </w:p>
     <w:p>
       <w:pPr>
-        <w:pStyle w:val="style54"/>
+        <w:pStyle w:val="style57"/>
         <w:numPr>
           <w:ilvl w:val="0"/>
           <w:numId w:val="1"/>
@@ -3050,7 +3052,7 @@
     </w:p>
     <w:p>
       <w:pPr>
-        <w:pStyle w:val="style54"/>
+        <w:pStyle w:val="style57"/>
         <w:jc w:val="both"/>
       </w:pPr>
       <w:r>
@@ -3065,7 +3067,7 @@
     </w:p>
     <w:p>
       <w:pPr>
-        <w:pStyle w:val="style54"/>
+        <w:pStyle w:val="style57"/>
         <w:numPr>
           <w:ilvl w:val="0"/>
           <w:numId w:val="1"/>
@@ -3092,7 +3094,7 @@
     </w:p>
     <w:p>
       <w:pPr>
-        <w:pStyle w:val="style54"/>
+        <w:pStyle w:val="style57"/>
         <w:jc w:val="both"/>
       </w:pPr>
       <w:r>
@@ -3107,7 +3109,7 @@
     </w:p>
     <w:p>
       <w:pPr>
-        <w:pStyle w:val="style54"/>
+        <w:pStyle w:val="style57"/>
         <w:numPr>
           <w:ilvl w:val="0"/>
           <w:numId w:val="1"/>
@@ -3126,7 +3128,7 @@
     </w:p>
     <w:p>
       <w:pPr>
-        <w:pStyle w:val="style54"/>
+        <w:pStyle w:val="style57"/>
         <w:jc w:val="both"/>
       </w:pPr>
       <w:bookmarkStart w:id="14" w:name="_GoBack"/>
@@ -3143,7 +3145,7 @@
     </w:p>
     <w:p>
       <w:pPr>
-        <w:pStyle w:val="style47"/>
+        <w:pStyle w:val="style50"/>
         <w:jc w:val="both"/>
       </w:pPr>
       <w:r>
@@ -3160,7 +3162,7 @@
     </w:p>
     <w:p>
       <w:pPr>
-        <w:pStyle w:val="style47"/>
+        <w:pStyle w:val="style50"/>
         <w:jc w:val="both"/>
       </w:pPr>
       <w:r>
@@ -3185,7 +3187,7 @@
     </w:p>
     <w:p>
       <w:pPr>
-        <w:pStyle w:val="style47"/>
+        <w:pStyle w:val="style50"/>
         <w:jc w:val="both"/>
       </w:pPr>
       <w:r>
@@ -3210,7 +3212,7 @@
     </w:p>
     <w:p>
       <w:pPr>
-        <w:pStyle w:val="style47"/>
+        <w:pStyle w:val="style50"/>
         <w:jc w:val="both"/>
       </w:pPr>
       <w:r>
@@ -3242,7 +3244,7 @@
     </w:p>
     <w:p>
       <w:pPr>
-        <w:pStyle w:val="style47"/>
+        <w:pStyle w:val="style50"/>
         <w:jc w:val="both"/>
       </w:pPr>
       <w:r>
@@ -3257,7 +3259,7 @@
     </w:p>
     <w:p>
       <w:pPr>
-        <w:pStyle w:val="style47"/>
+        <w:pStyle w:val="style50"/>
         <w:jc w:val="both"/>
       </w:pPr>
       <w:r>
@@ -3271,7 +3273,7 @@
     </w:p>
     <w:p>
       <w:pPr>
-        <w:pStyle w:val="style47"/>
+        <w:pStyle w:val="style50"/>
         <w:jc w:val="both"/>
       </w:pPr>
       <w:r>
@@ -3285,7 +3287,7 @@
     </w:p>
     <w:p>
       <w:pPr>
-        <w:pStyle w:val="style47"/>
+        <w:pStyle w:val="style50"/>
         <w:jc w:val="both"/>
       </w:pPr>
       <w:r>
@@ -3299,7 +3301,7 @@
     </w:p>
     <w:p>
       <w:pPr>
-        <w:pStyle w:val="style47"/>
+        <w:pStyle w:val="style50"/>
         <w:jc w:val="both"/>
       </w:pPr>
       <w:r>
@@ -3313,169 +3315,169 @@
     </w:p>
     <w:p>
       <w:pPr>
-        <w:pStyle w:val="style47"/>
-        <w:jc w:val="both"/>
-      </w:pPr>
-      <w:r>
-        <w:rPr/>
-      </w:r>
-    </w:p>
-    <w:p>
-      <w:pPr>
-        <w:pStyle w:val="style47"/>
-        <w:jc w:val="both"/>
-      </w:pPr>
-      <w:r>
-        <w:rPr/>
-      </w:r>
-    </w:p>
-    <w:p>
-      <w:pPr>
-        <w:pStyle w:val="style47"/>
-        <w:jc w:val="both"/>
-      </w:pPr>
-      <w:r>
-        <w:rPr/>
-      </w:r>
-    </w:p>
-    <w:p>
-      <w:pPr>
-        <w:pStyle w:val="style47"/>
-        <w:jc w:val="both"/>
-      </w:pPr>
-      <w:r>
-        <w:rPr/>
-      </w:r>
-    </w:p>
-    <w:p>
-      <w:pPr>
-        <w:pStyle w:val="style47"/>
-        <w:jc w:val="both"/>
-      </w:pPr>
-      <w:r>
-        <w:rPr/>
-      </w:r>
-    </w:p>
-    <w:p>
-      <w:pPr>
-        <w:pStyle w:val="style47"/>
-        <w:jc w:val="both"/>
-      </w:pPr>
-      <w:r>
-        <w:rPr/>
-      </w:r>
-    </w:p>
-    <w:p>
-      <w:pPr>
-        <w:pStyle w:val="style47"/>
-        <w:jc w:val="both"/>
-      </w:pPr>
-      <w:r>
-        <w:rPr/>
-      </w:r>
-    </w:p>
-    <w:p>
-      <w:pPr>
-        <w:pStyle w:val="style47"/>
-        <w:jc w:val="both"/>
-      </w:pPr>
-      <w:r>
-        <w:rPr/>
-      </w:r>
-    </w:p>
-    <w:p>
-      <w:pPr>
-        <w:pStyle w:val="style47"/>
-        <w:jc w:val="both"/>
-      </w:pPr>
-      <w:r>
-        <w:rPr/>
-      </w:r>
-    </w:p>
-    <w:p>
-      <w:pPr>
-        <w:pStyle w:val="style47"/>
-        <w:jc w:val="both"/>
-      </w:pPr>
-      <w:r>
-        <w:rPr/>
-      </w:r>
-    </w:p>
-    <w:p>
-      <w:pPr>
-        <w:pStyle w:val="style47"/>
-        <w:jc w:val="both"/>
-      </w:pPr>
-      <w:r>
-        <w:rPr/>
-      </w:r>
-    </w:p>
-    <w:p>
-      <w:pPr>
-        <w:pStyle w:val="style47"/>
-        <w:jc w:val="both"/>
-      </w:pPr>
-      <w:r>
-        <w:rPr/>
-      </w:r>
-    </w:p>
-    <w:p>
-      <w:pPr>
-        <w:pStyle w:val="style47"/>
-        <w:jc w:val="both"/>
-      </w:pPr>
-      <w:r>
-        <w:rPr/>
-      </w:r>
-    </w:p>
-    <w:p>
-      <w:pPr>
-        <w:pStyle w:val="style47"/>
-        <w:jc w:val="both"/>
-      </w:pPr>
-      <w:r>
-        <w:rPr/>
-      </w:r>
-    </w:p>
-    <w:p>
-      <w:pPr>
-        <w:pStyle w:val="style47"/>
-        <w:jc w:val="both"/>
-      </w:pPr>
-      <w:r>
-        <w:rPr/>
-      </w:r>
-    </w:p>
-    <w:p>
-      <w:pPr>
-        <w:pStyle w:val="style47"/>
-        <w:jc w:val="both"/>
-      </w:pPr>
-      <w:r>
-        <w:rPr/>
-      </w:r>
-    </w:p>
-    <w:p>
-      <w:pPr>
-        <w:pStyle w:val="style47"/>
-        <w:jc w:val="both"/>
-      </w:pPr>
-      <w:r>
-        <w:rPr/>
-      </w:r>
-    </w:p>
-    <w:p>
-      <w:pPr>
-        <w:pStyle w:val="style47"/>
-        <w:jc w:val="both"/>
-      </w:pPr>
-      <w:r>
-        <w:rPr/>
-      </w:r>
-    </w:p>
-    <w:p>
-      <w:pPr>
-        <w:pStyle w:val="style47"/>
+        <w:pStyle w:val="style50"/>
+        <w:jc w:val="both"/>
+      </w:pPr>
+      <w:r>
+        <w:rPr/>
+      </w:r>
+    </w:p>
+    <w:p>
+      <w:pPr>
+        <w:pStyle w:val="style50"/>
+        <w:jc w:val="both"/>
+      </w:pPr>
+      <w:r>
+        <w:rPr/>
+      </w:r>
+    </w:p>
+    <w:p>
+      <w:pPr>
+        <w:pStyle w:val="style50"/>
+        <w:jc w:val="both"/>
+      </w:pPr>
+      <w:r>
+        <w:rPr/>
+      </w:r>
+    </w:p>
+    <w:p>
+      <w:pPr>
+        <w:pStyle w:val="style50"/>
+        <w:jc w:val="both"/>
+      </w:pPr>
+      <w:r>
+        <w:rPr/>
+      </w:r>
+    </w:p>
+    <w:p>
+      <w:pPr>
+        <w:pStyle w:val="style50"/>
+        <w:jc w:val="both"/>
+      </w:pPr>
+      <w:r>
+        <w:rPr/>
+      </w:r>
+    </w:p>
+    <w:p>
+      <w:pPr>
+        <w:pStyle w:val="style50"/>
+        <w:jc w:val="both"/>
+      </w:pPr>
+      <w:r>
+        <w:rPr/>
+      </w:r>
+    </w:p>
+    <w:p>
+      <w:pPr>
+        <w:pStyle w:val="style50"/>
+        <w:jc w:val="both"/>
+      </w:pPr>
+      <w:r>
+        <w:rPr/>
+      </w:r>
+    </w:p>
+    <w:p>
+      <w:pPr>
+        <w:pStyle w:val="style50"/>
+        <w:jc w:val="both"/>
+      </w:pPr>
+      <w:r>
+        <w:rPr/>
+      </w:r>
+    </w:p>
+    <w:p>
+      <w:pPr>
+        <w:pStyle w:val="style50"/>
+        <w:jc w:val="both"/>
+      </w:pPr>
+      <w:r>
+        <w:rPr/>
+      </w:r>
+    </w:p>
+    <w:p>
+      <w:pPr>
+        <w:pStyle w:val="style50"/>
+        <w:jc w:val="both"/>
+      </w:pPr>
+      <w:r>
+        <w:rPr/>
+      </w:r>
+    </w:p>
+    <w:p>
+      <w:pPr>
+        <w:pStyle w:val="style50"/>
+        <w:jc w:val="both"/>
+      </w:pPr>
+      <w:r>
+        <w:rPr/>
+      </w:r>
+    </w:p>
+    <w:p>
+      <w:pPr>
+        <w:pStyle w:val="style50"/>
+        <w:jc w:val="both"/>
+      </w:pPr>
+      <w:r>
+        <w:rPr/>
+      </w:r>
+    </w:p>
+    <w:p>
+      <w:pPr>
+        <w:pStyle w:val="style50"/>
+        <w:jc w:val="both"/>
+      </w:pPr>
+      <w:r>
+        <w:rPr/>
+      </w:r>
+    </w:p>
+    <w:p>
+      <w:pPr>
+        <w:pStyle w:val="style50"/>
+        <w:jc w:val="both"/>
+      </w:pPr>
+      <w:r>
+        <w:rPr/>
+      </w:r>
+    </w:p>
+    <w:p>
+      <w:pPr>
+        <w:pStyle w:val="style50"/>
+        <w:jc w:val="both"/>
+      </w:pPr>
+      <w:r>
+        <w:rPr/>
+      </w:r>
+    </w:p>
+    <w:p>
+      <w:pPr>
+        <w:pStyle w:val="style50"/>
+        <w:jc w:val="both"/>
+      </w:pPr>
+      <w:r>
+        <w:rPr/>
+      </w:r>
+    </w:p>
+    <w:p>
+      <w:pPr>
+        <w:pStyle w:val="style50"/>
+        <w:jc w:val="both"/>
+      </w:pPr>
+      <w:r>
+        <w:rPr/>
+      </w:r>
+    </w:p>
+    <w:p>
+      <w:pPr>
+        <w:pStyle w:val="style50"/>
+        <w:jc w:val="both"/>
+      </w:pPr>
+      <w:r>
+        <w:rPr/>
+      </w:r>
+    </w:p>
+    <w:p>
+      <w:pPr>
+        <w:pStyle w:val="style50"/>
       </w:pPr>
       <w:r>
         <w:rPr>
@@ -3491,7 +3493,7 @@
     </w:p>
     <w:p>
       <w:pPr>
-        <w:pStyle w:val="style47"/>
+        <w:pStyle w:val="style50"/>
       </w:pPr>
       <w:bookmarkStart w:id="15" w:name="__DdeLink__52_4139933621"/>
       <w:r>
@@ -3517,7 +3519,7 @@
     </w:p>
     <w:p>
       <w:pPr>
-        <w:pStyle w:val="style47"/>
+        <w:pStyle w:val="style50"/>
       </w:pPr>
       <w:r>
         <w:rPr>
@@ -3532,7 +3534,7 @@
     </w:p>
     <w:p>
       <w:pPr>
-        <w:pStyle w:val="style47"/>
+        <w:pStyle w:val="style50"/>
       </w:pPr>
       <w:r>
         <w:rPr>
@@ -3547,7 +3549,7 @@
     </w:p>
     <w:p>
       <w:pPr>
-        <w:pStyle w:val="style47"/>
+        <w:pStyle w:val="style50"/>
       </w:pPr>
       <w:r>
         <w:rPr>
@@ -3562,7 +3564,7 @@
     </w:p>
     <w:p>
       <w:pPr>
-        <w:pStyle w:val="style47"/>
+        <w:pStyle w:val="style50"/>
         <w:jc w:val="both"/>
       </w:pPr>
       <w:r>
@@ -3578,7 +3580,7 @@
     </w:p>
     <w:p>
       <w:pPr>
-        <w:pStyle w:val="style47"/>
+        <w:pStyle w:val="style50"/>
         <w:jc w:val="both"/>
       </w:pPr>
       <w:r>
@@ -3592,7 +3594,7 @@
     </w:p>
     <w:p>
       <w:pPr>
-        <w:pStyle w:val="style47"/>
+        <w:pStyle w:val="style50"/>
         <w:jc w:val="both"/>
       </w:pPr>
       <w:r>
@@ -3606,35 +3608,34 @@
     </w:p>
     <w:p>
       <w:pPr>
-        <w:pStyle w:val="style47"/>
-        <w:jc w:val="both"/>
-      </w:pPr>
-      <w:r>
-        <w:rPr>
-          <w:sz w:val="28"/>
-          <w:szCs w:val="28"/>
-          <w:rFonts w:ascii="Baskerville Old Face" w:hAnsi="Baskerville Old Face"/>
-        </w:rPr>
-        <w:t>tombstone es un mapa de bits de un byte en el cual los dos bit menos significativos representan de izquierda a derecha un bit para indicar si el registro es parcial(0)/entero(1) y el ultimo bit para indicar si el registro esta activo(1)/no activo(0)</w:t>
-      </w:r>
-    </w:p>
-    <w:p>
-      <w:pPr>
-        <w:pStyle w:val="style47"/>
-        <w:jc w:val="both"/>
-      </w:pPr>
-      <w:r>
-        <w:rPr>
-          <w:sz w:val="28"/>
-          <w:szCs w:val="28"/>
-          <w:rFonts w:ascii="Baskerville Old Face" w:hAnsi="Baskerville Old Face"/>
-        </w:rPr>
-        <w:t>contentReg se recibe de parámetro en el siguiente formato, por ejemplo:</w:t>
+        <w:pStyle w:val="style50"/>
+        <w:jc w:val="both"/>
+      </w:pPr>
+      <w:r>
+        <w:rPr>
+          <w:sz w:val="28"/>
+          <w:szCs w:val="28"/>
+          <w:rFonts w:ascii="Baskerville Old Face" w:hAnsi="Baskerville Old Face"/>
+        </w:rPr>
+        <w:t>tombstone es un booleano ( true = Activo, False = InActivo)</w:t>
+      </w:r>
+    </w:p>
+    <w:p>
+      <w:pPr>
+        <w:pStyle w:val="style50"/>
+        <w:jc w:val="both"/>
+      </w:pPr>
+      <w:r>
+        <w:rPr>
+          <w:sz w:val="28"/>
+          <w:szCs w:val="28"/>
+          <w:rFonts w:ascii="Baskerville Old Face" w:hAnsi="Baskerville Old Face"/>
+        </w:rPr>
+        <w:t xml:space="preserve">contentReg se recibe de parámetro en el siguiente formato para la funcion insert y update de la clase de bloque de Data: </w:t>
       </w:r>
     </w:p>
     <w:tbl>
       <w:tblPr>
-        <w:tblW w:type="dxa" w:w="8640"/>
         <w:tblBorders/>
         <w:jc w:val="left"/>
         <w:tblInd w:type="dxa" w:w="-108"/>
@@ -3663,7 +3664,7 @@
           </w:tcPr>
           <w:p>
             <w:pPr>
-              <w:pStyle w:val="style47"/>
+              <w:pStyle w:val="style50"/>
               <w:jc w:val="both"/>
               <w:spacing w:after="200" w:before="0" w:line="276" w:lineRule="atLeast"/>
             </w:pPr>
@@ -3691,7 +3692,7 @@
           </w:tcPr>
           <w:p>
             <w:pPr>
-              <w:pStyle w:val="style47"/>
+              <w:pStyle w:val="style50"/>
               <w:jc w:val="both"/>
               <w:spacing w:after="200" w:before="0" w:line="276" w:lineRule="atLeast"/>
             </w:pPr>
@@ -3719,7 +3720,7 @@
           </w:tcPr>
           <w:p>
             <w:pPr>
-              <w:pStyle w:val="style47"/>
+              <w:pStyle w:val="style50"/>
               <w:jc w:val="both"/>
               <w:spacing w:after="200" w:before="0" w:line="276" w:lineRule="atLeast"/>
             </w:pPr>
@@ -3748,7 +3749,7 @@
           </w:tcPr>
           <w:p>
             <w:pPr>
-              <w:pStyle w:val="style47"/>
+              <w:pStyle w:val="style50"/>
               <w:jc w:val="both"/>
               <w:spacing w:after="200" w:before="0" w:line="276" w:lineRule="atLeast"/>
             </w:pPr>
@@ -3781,7 +3782,7 @@
           </w:tcPr>
           <w:p>
             <w:pPr>
-              <w:pStyle w:val="style47"/>
+              <w:pStyle w:val="style50"/>
               <w:jc w:val="both"/>
               <w:spacing w:after="200" w:before="0" w:line="276" w:lineRule="atLeast"/>
             </w:pPr>
@@ -3809,7 +3810,7 @@
           </w:tcPr>
           <w:p>
             <w:pPr>
-              <w:pStyle w:val="style47"/>
+              <w:pStyle w:val="style50"/>
               <w:jc w:val="both"/>
               <w:spacing w:after="200" w:before="0" w:line="276" w:lineRule="atLeast"/>
             </w:pPr>
@@ -3837,7 +3838,7 @@
           </w:tcPr>
           <w:p>
             <w:pPr>
-              <w:pStyle w:val="style47"/>
+              <w:pStyle w:val="style50"/>
               <w:jc w:val="both"/>
               <w:spacing w:after="200" w:before="0" w:line="276" w:lineRule="atLeast"/>
             </w:pPr>
@@ -3865,7 +3866,7 @@
           </w:tcPr>
           <w:p>
             <w:pPr>
-              <w:pStyle w:val="style47"/>
+              <w:pStyle w:val="style50"/>
               <w:jc w:val="both"/>
               <w:spacing w:after="200" w:before="0" w:line="276" w:lineRule="atLeast"/>
             </w:pPr>
@@ -3893,7 +3894,7 @@
           </w:tcPr>
           <w:p>
             <w:pPr>
-              <w:pStyle w:val="style47"/>
+              <w:pStyle w:val="style50"/>
               <w:jc w:val="both"/>
               <w:spacing w:after="200" w:before="0" w:line="276" w:lineRule="atLeast"/>
             </w:pPr>
@@ -3921,7 +3922,7 @@
           </w:tcPr>
           <w:p>
             <w:pPr>
-              <w:pStyle w:val="style47"/>
+              <w:pStyle w:val="style50"/>
               <w:jc w:val="both"/>
               <w:spacing w:after="200" w:before="0" w:line="276" w:lineRule="atLeast"/>
             </w:pPr>
@@ -3954,7 +3955,7 @@
           </w:tcPr>
           <w:p>
             <w:pPr>
-              <w:pStyle w:val="style47"/>
+              <w:pStyle w:val="style50"/>
               <w:jc w:val="both"/>
               <w:spacing w:after="200" w:before="0" w:line="276" w:lineRule="atLeast"/>
             </w:pPr>
@@ -3982,7 +3983,7 @@
           </w:tcPr>
           <w:p>
             <w:pPr>
-              <w:pStyle w:val="style47"/>
+              <w:pStyle w:val="style50"/>
               <w:jc w:val="both"/>
               <w:spacing w:after="200" w:before="0" w:line="276" w:lineRule="atLeast"/>
             </w:pPr>
@@ -4010,7 +4011,7 @@
           </w:tcPr>
           <w:p>
             <w:pPr>
-              <w:pStyle w:val="style47"/>
+              <w:pStyle w:val="style50"/>
               <w:jc w:val="both"/>
               <w:spacing w:after="200" w:before="0" w:line="276" w:lineRule="atLeast"/>
             </w:pPr>
@@ -4039,7 +4040,7 @@
           </w:tcPr>
           <w:p>
             <w:pPr>
-              <w:pStyle w:val="style47"/>
+              <w:pStyle w:val="style50"/>
               <w:jc w:val="both"/>
               <w:spacing w:after="200" w:before="0" w:line="276" w:lineRule="atLeast"/>
             </w:pPr>
@@ -4057,7 +4058,7 @@
     </w:tbl>
     <w:p>
       <w:pPr>
-        <w:pStyle w:val="style47"/>
+        <w:pStyle w:val="style50"/>
         <w:jc w:val="both"/>
       </w:pPr>
       <w:r>
@@ -4071,7 +4072,7 @@
     </w:p>
     <w:p>
       <w:pPr>
-        <w:pStyle w:val="style47"/>
+        <w:pStyle w:val="style50"/>
         <w:jc w:val="both"/>
       </w:pPr>
       <w:r>
@@ -4085,16 +4086,16 @@
     </w:p>
     <w:p>
       <w:pPr>
-        <w:pStyle w:val="style47"/>
-        <w:jc w:val="both"/>
-      </w:pPr>
-      <w:r>
-        <w:rPr>
-          <w:sz w:val="28"/>
-          <w:szCs w:val="28"/>
-          <w:rFonts w:ascii="Baskerville Old Face" w:hAnsi="Baskerville Old Face"/>
-        </w:rPr>
-        <w:t>En el caso de los varchars se manera un nuevo tipo de bloque que contendrá varchars correspondientes a un campo de un registro de una tabla por lo que siguiendo con el ejemplo anterior este será transformado a:</w:t>
+        <w:pStyle w:val="style50"/>
+        <w:jc w:val="both"/>
+      </w:pPr>
+      <w:r>
+        <w:rPr>
+          <w:sz w:val="28"/>
+          <w:szCs w:val="28"/>
+          <w:rFonts w:ascii="Baskerville Old Face" w:hAnsi="Baskerville Old Face"/>
+        </w:rPr>
+        <w:t>En el caso de los varchars se manejara un nuevo tipo de bloque que contendrá varchars correspondientes a un campo de un registro de una tabla por lo que siguiendo con el ejemplo anterior este será transformado a:</w:t>
       </w:r>
     </w:p>
     <w:tbl>
@@ -4104,12 +4105,12 @@
         <w:tblInd w:type="dxa" w:w="-108"/>
       </w:tblPr>
       <w:tblGrid>
-        <w:gridCol w:w="1439"/>
-        <w:gridCol w:w="2879"/>
-        <w:gridCol w:w="4319"/>
-        <w:gridCol w:w="5759"/>
-        <w:gridCol w:w="7199"/>
-        <w:gridCol w:w="8639"/>
+        <w:gridCol w:w="5038"/>
+        <w:gridCol w:w="5039"/>
+        <w:gridCol w:w="15115"/>
+        <w:gridCol w:w="15116"/>
+        <w:gridCol w:w="25193"/>
+        <w:gridCol w:w="30231"/>
       </w:tblGrid>
       <w:tr>
         <w:trPr>
@@ -4119,7 +4120,7 @@
           <w:tcPr>
             <w:tcBorders/>
             <w:shd w:fill="FFFFFF"/>
-            <w:tcW w:type="dxa" w:w="1439"/>
+            <w:tcW w:type="dxa" w:w="5038"/>
             <w:tcMar>
               <w:top w:type="dxa" w:w="0"/>
               <w:left w:type="dxa" w:w="108"/>
@@ -4129,7 +4130,7 @@
           </w:tcPr>
           <w:p>
             <w:pPr>
-              <w:pStyle w:val="style47"/>
+              <w:pStyle w:val="style50"/>
               <w:jc w:val="both"/>
             </w:pPr>
             <w:r>
@@ -4146,7 +4147,7 @@
           <w:tcPr>
             <w:tcBorders/>
             <w:shd w:fill="FFFFFF"/>
-            <w:tcW w:type="dxa" w:w="2879"/>
+            <w:tcW w:type="dxa" w:w="5039"/>
             <w:tcMar>
               <w:top w:type="dxa" w:w="0"/>
               <w:left w:type="dxa" w:w="108"/>
@@ -4156,7 +4157,7 @@
           </w:tcPr>
           <w:p>
             <w:pPr>
-              <w:pStyle w:val="style47"/>
+              <w:pStyle w:val="style50"/>
               <w:jc w:val="both"/>
             </w:pPr>
             <w:r>
@@ -4173,7 +4174,7 @@
           <w:tcPr>
             <w:tcBorders/>
             <w:shd w:fill="FFFFFF"/>
-            <w:tcW w:type="dxa" w:w="4319"/>
+            <w:tcW w:type="dxa" w:w="15115"/>
             <w:tcMar>
               <w:top w:type="dxa" w:w="0"/>
               <w:left w:type="dxa" w:w="108"/>
@@ -4183,7 +4184,7 @@
           </w:tcPr>
           <w:p>
             <w:pPr>
-              <w:pStyle w:val="style47"/>
+              <w:pStyle w:val="style50"/>
               <w:jc w:val="both"/>
             </w:pPr>
             <w:r>
@@ -4200,7 +4201,7 @@
           <w:tcPr>
             <w:tcBorders/>
             <w:shd w:fill="FFFFFF"/>
-            <w:tcW w:type="dxa" w:w="5759"/>
+            <w:tcW w:type="dxa" w:w="15116"/>
             <w:tcMar>
               <w:top w:type="dxa" w:w="0"/>
               <w:left w:type="dxa" w:w="108"/>
@@ -4210,7 +4211,7 @@
           </w:tcPr>
           <w:p>
             <w:pPr>
-              <w:pStyle w:val="style47"/>
+              <w:pStyle w:val="style50"/>
               <w:jc w:val="both"/>
             </w:pPr>
             <w:r>
@@ -4227,7 +4228,7 @@
           <w:tcPr>
             <w:tcBorders/>
             <w:shd w:fill="FFFFFF"/>
-            <w:tcW w:type="dxa" w:w="7199"/>
+            <w:tcW w:type="dxa" w:w="25193"/>
             <w:tcMar>
               <w:top w:type="dxa" w:w="0"/>
               <w:left w:type="dxa" w:w="108"/>
@@ -4237,7 +4238,7 @@
           </w:tcPr>
           <w:p>
             <w:pPr>
-              <w:pStyle w:val="style47"/>
+              <w:pStyle w:val="style50"/>
               <w:jc w:val="both"/>
             </w:pPr>
             <w:r>
@@ -4254,7 +4255,7 @@
           <w:tcPr>
             <w:tcBorders/>
             <w:shd w:fill="FFFFFF"/>
-            <w:tcW w:type="dxa" w:w="8639"/>
+            <w:tcW w:type="dxa" w:w="30231"/>
             <w:tcMar>
               <w:top w:type="dxa" w:w="0"/>
               <w:left w:type="dxa" w:w="108"/>
@@ -4264,7 +4265,7 @@
           </w:tcPr>
           <w:p>
             <w:pPr>
-              <w:pStyle w:val="style47"/>
+              <w:pStyle w:val="style50"/>
               <w:jc w:val="both"/>
             </w:pPr>
             <w:r>
@@ -4281,7 +4282,7 @@
     </w:tbl>
     <w:p>
       <w:pPr>
-        <w:pStyle w:val="style47"/>
+        <w:pStyle w:val="style50"/>
         <w:jc w:val="both"/>
       </w:pPr>
       <w:r>
@@ -4295,7 +4296,7 @@
     </w:p>
     <w:p>
       <w:pPr>
-        <w:pStyle w:val="style47"/>
+        <w:pStyle w:val="style50"/>
         <w:jc w:val="both"/>
       </w:pPr>
       <w:r>
@@ -4309,7 +4310,7 @@
     </w:p>
     <w:p>
       <w:pPr>
-        <w:pStyle w:val="style47"/>
+        <w:pStyle w:val="style50"/>
         <w:jc w:val="both"/>
       </w:pPr>
       <w:r>
@@ -4323,7 +4324,7 @@
     </w:p>
     <w:p>
       <w:pPr>
-        <w:pStyle w:val="style47"/>
+        <w:pStyle w:val="style50"/>
         <w:jc w:val="both"/>
       </w:pPr>
       <w:r>
@@ -4338,7 +4339,7 @@
     </w:p>
     <w:p>
       <w:pPr>
-        <w:pStyle w:val="style54"/>
+        <w:pStyle w:val="style57"/>
         <w:numPr>
           <w:ilvl w:val="0"/>
           <w:numId w:val="1"/>
@@ -4352,170 +4353,170 @@
           <w:rFonts w:ascii="Baskerville Old Face" w:hAnsi="Baskerville Old Face"/>
           <w:lang w:val="en-US"/>
         </w:rPr>
-        <w:t>unsigned char* readCampo(unsigned int index);</w:t>
-      </w:r>
-    </w:p>
-    <w:p>
-      <w:pPr>
-        <w:pStyle w:val="style54"/>
-        <w:jc w:val="both"/>
-      </w:pPr>
-      <w:r>
-        <w:rPr>
-          <w:sz w:val="28"/>
-          <w:szCs w:val="28"/>
-          <w:rFonts w:ascii="Baskerville Old Face" w:hAnsi="Baskerville Old Face"/>
-        </w:rPr>
-        <w:t>Devuelve un arreglo de “bytes” que corresponden a un determinado campo de un registro cuyo index es el de parámetro.</w:t>
-      </w:r>
-    </w:p>
-    <w:p>
-      <w:pPr>
-        <w:pStyle w:val="style47"/>
-        <w:jc w:val="both"/>
-      </w:pPr>
-      <w:r>
-        <w:rPr/>
-      </w:r>
-    </w:p>
-    <w:p>
-      <w:pPr>
-        <w:pStyle w:val="style47"/>
-        <w:jc w:val="both"/>
-      </w:pPr>
-      <w:r>
-        <w:rPr/>
-      </w:r>
-    </w:p>
-    <w:p>
-      <w:pPr>
-        <w:pStyle w:val="style47"/>
-        <w:jc w:val="both"/>
-      </w:pPr>
-      <w:r>
-        <w:rPr/>
-      </w:r>
-    </w:p>
-    <w:p>
-      <w:pPr>
-        <w:pStyle w:val="style47"/>
-        <w:jc w:val="both"/>
-      </w:pPr>
-      <w:r>
-        <w:rPr/>
-      </w:r>
-    </w:p>
-    <w:p>
-      <w:pPr>
-        <w:pStyle w:val="style47"/>
-        <w:jc w:val="both"/>
-      </w:pPr>
-      <w:r>
-        <w:rPr/>
-      </w:r>
-    </w:p>
-    <w:p>
-      <w:pPr>
-        <w:pStyle w:val="style47"/>
-        <w:jc w:val="both"/>
-      </w:pPr>
-      <w:r>
-        <w:rPr/>
-      </w:r>
-    </w:p>
-    <w:p>
-      <w:pPr>
-        <w:pStyle w:val="style47"/>
-        <w:jc w:val="both"/>
-      </w:pPr>
-      <w:r>
-        <w:rPr/>
-      </w:r>
-    </w:p>
-    <w:p>
-      <w:pPr>
-        <w:pStyle w:val="style47"/>
-        <w:jc w:val="both"/>
-      </w:pPr>
-      <w:r>
-        <w:rPr/>
-      </w:r>
-    </w:p>
-    <w:p>
-      <w:pPr>
-        <w:pStyle w:val="style47"/>
-        <w:jc w:val="both"/>
-      </w:pPr>
-      <w:r>
-        <w:rPr/>
-      </w:r>
-    </w:p>
-    <w:p>
-      <w:pPr>
-        <w:pStyle w:val="style47"/>
-        <w:jc w:val="both"/>
-      </w:pPr>
-      <w:r>
-        <w:rPr/>
-      </w:r>
-    </w:p>
-    <w:p>
-      <w:pPr>
-        <w:pStyle w:val="style47"/>
-        <w:jc w:val="both"/>
-      </w:pPr>
-      <w:r>
-        <w:rPr/>
-      </w:r>
-    </w:p>
-    <w:p>
-      <w:pPr>
-        <w:pStyle w:val="style47"/>
-        <w:jc w:val="both"/>
-      </w:pPr>
-      <w:r>
-        <w:rPr/>
-      </w:r>
-    </w:p>
-    <w:p>
-      <w:pPr>
-        <w:pStyle w:val="style47"/>
-        <w:jc w:val="both"/>
-      </w:pPr>
-      <w:r>
-        <w:rPr/>
-      </w:r>
-    </w:p>
-    <w:p>
-      <w:pPr>
-        <w:pStyle w:val="style47"/>
-        <w:jc w:val="both"/>
-      </w:pPr>
-      <w:r>
-        <w:rPr/>
-      </w:r>
-    </w:p>
-    <w:p>
-      <w:pPr>
-        <w:pStyle w:val="style47"/>
-        <w:jc w:val="both"/>
-      </w:pPr>
-      <w:r>
-        <w:rPr/>
-      </w:r>
-    </w:p>
-    <w:p>
-      <w:pPr>
-        <w:pStyle w:val="style47"/>
-        <w:jc w:val="both"/>
-      </w:pPr>
-      <w:r>
-        <w:rPr/>
-      </w:r>
-    </w:p>
-    <w:p>
-      <w:pPr>
-        <w:pStyle w:val="style47"/>
+        <w:t>unsigned char* readCampo(unsigned int index,unsigned int blockIDMD);</w:t>
+      </w:r>
+    </w:p>
+    <w:p>
+      <w:pPr>
+        <w:pStyle w:val="style57"/>
+        <w:jc w:val="both"/>
+      </w:pPr>
+      <w:r>
+        <w:rPr>
+          <w:sz w:val="28"/>
+          <w:szCs w:val="28"/>
+          <w:rFonts w:ascii="Baskerville Old Face" w:hAnsi="Baskerville Old Face"/>
+        </w:rPr>
+        <w:t>Devuelve un arreglo de “bytes” como fue guardado en disco que corresponden a un determinado campo de un registro cuyo index es el de parámetro para la correspondiente tabla.</w:t>
+      </w:r>
+    </w:p>
+    <w:p>
+      <w:pPr>
+        <w:pStyle w:val="style50"/>
+        <w:jc w:val="both"/>
+      </w:pPr>
+      <w:r>
+        <w:rPr/>
+      </w:r>
+    </w:p>
+    <w:p>
+      <w:pPr>
+        <w:pStyle w:val="style50"/>
+        <w:jc w:val="both"/>
+      </w:pPr>
+      <w:r>
+        <w:rPr/>
+      </w:r>
+    </w:p>
+    <w:p>
+      <w:pPr>
+        <w:pStyle w:val="style50"/>
+        <w:jc w:val="both"/>
+      </w:pPr>
+      <w:r>
+        <w:rPr/>
+      </w:r>
+    </w:p>
+    <w:p>
+      <w:pPr>
+        <w:pStyle w:val="style50"/>
+        <w:jc w:val="both"/>
+      </w:pPr>
+      <w:r>
+        <w:rPr/>
+      </w:r>
+    </w:p>
+    <w:p>
+      <w:pPr>
+        <w:pStyle w:val="style50"/>
+        <w:jc w:val="both"/>
+      </w:pPr>
+      <w:r>
+        <w:rPr/>
+      </w:r>
+    </w:p>
+    <w:p>
+      <w:pPr>
+        <w:pStyle w:val="style50"/>
+        <w:jc w:val="both"/>
+      </w:pPr>
+      <w:r>
+        <w:rPr/>
+      </w:r>
+    </w:p>
+    <w:p>
+      <w:pPr>
+        <w:pStyle w:val="style50"/>
+        <w:jc w:val="both"/>
+      </w:pPr>
+      <w:r>
+        <w:rPr/>
+      </w:r>
+    </w:p>
+    <w:p>
+      <w:pPr>
+        <w:pStyle w:val="style50"/>
+        <w:jc w:val="both"/>
+      </w:pPr>
+      <w:r>
+        <w:rPr/>
+      </w:r>
+    </w:p>
+    <w:p>
+      <w:pPr>
+        <w:pStyle w:val="style50"/>
+        <w:jc w:val="both"/>
+      </w:pPr>
+      <w:r>
+        <w:rPr/>
+      </w:r>
+    </w:p>
+    <w:p>
+      <w:pPr>
+        <w:pStyle w:val="style50"/>
+        <w:jc w:val="both"/>
+      </w:pPr>
+      <w:r>
+        <w:rPr/>
+      </w:r>
+    </w:p>
+    <w:p>
+      <w:pPr>
+        <w:pStyle w:val="style50"/>
+        <w:jc w:val="both"/>
+      </w:pPr>
+      <w:r>
+        <w:rPr/>
+      </w:r>
+    </w:p>
+    <w:p>
+      <w:pPr>
+        <w:pStyle w:val="style50"/>
+        <w:jc w:val="both"/>
+      </w:pPr>
+      <w:r>
+        <w:rPr/>
+      </w:r>
+    </w:p>
+    <w:p>
+      <w:pPr>
+        <w:pStyle w:val="style50"/>
+        <w:jc w:val="both"/>
+      </w:pPr>
+      <w:r>
+        <w:rPr/>
+      </w:r>
+    </w:p>
+    <w:p>
+      <w:pPr>
+        <w:pStyle w:val="style50"/>
+        <w:jc w:val="both"/>
+      </w:pPr>
+      <w:r>
+        <w:rPr/>
+      </w:r>
+    </w:p>
+    <w:p>
+      <w:pPr>
+        <w:pStyle w:val="style50"/>
+        <w:jc w:val="both"/>
+      </w:pPr>
+      <w:r>
+        <w:rPr/>
+      </w:r>
+    </w:p>
+    <w:p>
+      <w:pPr>
+        <w:pStyle w:val="style50"/>
+        <w:jc w:val="both"/>
+      </w:pPr>
+      <w:r>
+        <w:rPr/>
+      </w:r>
+    </w:p>
+    <w:p>
+      <w:pPr>
+        <w:pStyle w:val="style50"/>
         <w:jc w:val="both"/>
       </w:pPr>
       <w:r>
@@ -4531,7 +4532,7 @@
     </w:p>
     <w:p>
       <w:pPr>
-        <w:pStyle w:val="style47"/>
+        <w:pStyle w:val="style50"/>
         <w:jc w:val="both"/>
       </w:pPr>
       <w:r>
@@ -4554,7 +4555,7 @@
     </w:p>
     <w:p>
       <w:pPr>
-        <w:pStyle w:val="style47"/>
+        <w:pStyle w:val="style50"/>
         <w:jc w:val="both"/>
         <w:ind w:hanging="0" w:left="708" w:right="0"/>
       </w:pPr>
@@ -4569,7 +4570,7 @@
     </w:p>
     <w:p>
       <w:pPr>
-        <w:pStyle w:val="style47"/>
+        <w:pStyle w:val="style50"/>
         <w:jc w:val="both"/>
       </w:pPr>
       <w:r>
@@ -4584,7 +4585,7 @@
     </w:p>
     <w:p>
       <w:pPr>
-        <w:pStyle w:val="style47"/>
+        <w:pStyle w:val="style50"/>
         <w:jc w:val="both"/>
         <w:ind w:hanging="0" w:left="708" w:right="0"/>
       </w:pPr>
@@ -4599,7 +4600,7 @@
     </w:p>
     <w:p>
       <w:pPr>
-        <w:pStyle w:val="style47"/>
+        <w:pStyle w:val="style50"/>
         <w:jc w:val="both"/>
       </w:pPr>
       <w:r>
@@ -4614,7 +4615,7 @@
     </w:p>
     <w:p>
       <w:pPr>
-        <w:pStyle w:val="style47"/>
+        <w:pStyle w:val="style50"/>
         <w:jc w:val="both"/>
       </w:pPr>
       <w:r>
@@ -4629,7 +4630,7 @@
     </w:p>
     <w:p>
       <w:pPr>
-        <w:pStyle w:val="style54"/>
+        <w:pStyle w:val="style57"/>
         <w:numPr>
           <w:ilvl w:val="0"/>
           <w:numId w:val="1"/>
@@ -4648,7 +4649,7 @@
     </w:p>
     <w:p>
       <w:pPr>
-        <w:pStyle w:val="style47"/>
+        <w:pStyle w:val="style50"/>
         <w:jc w:val="both"/>
         <w:ind w:hanging="0" w:left="708" w:right="0"/>
       </w:pPr>
@@ -4663,7 +4664,7 @@
     </w:p>
     <w:p>
       <w:pPr>
-        <w:pStyle w:val="style54"/>
+        <w:pStyle w:val="style57"/>
         <w:numPr>
           <w:ilvl w:val="0"/>
           <w:numId w:val="1"/>
@@ -4682,7 +4683,7 @@
     </w:p>
     <w:p>
       <w:pPr>
-        <w:pStyle w:val="style54"/>
+        <w:pStyle w:val="style57"/>
         <w:jc w:val="both"/>
       </w:pPr>
       <w:r>
@@ -4697,7 +4698,7 @@
     </w:p>
     <w:p>
       <w:pPr>
-        <w:pStyle w:val="style54"/>
+        <w:pStyle w:val="style57"/>
         <w:numPr>
           <w:ilvl w:val="0"/>
           <w:numId w:val="1"/>
@@ -4716,7 +4717,7 @@
     </w:p>
     <w:p>
       <w:pPr>
-        <w:pStyle w:val="style54"/>
+        <w:pStyle w:val="style57"/>
         <w:jc w:val="both"/>
       </w:pPr>
       <w:r>
@@ -4731,7 +4732,7 @@
     </w:p>
     <w:p>
       <w:pPr>
-        <w:pStyle w:val="style47"/>
+        <w:pStyle w:val="style50"/>
         <w:jc w:val="both"/>
       </w:pPr>
       <w:r>
@@ -4748,7 +4749,7 @@
     </w:p>
     <w:p>
       <w:pPr>
-        <w:pStyle w:val="style47"/>
+        <w:pStyle w:val="style50"/>
         <w:jc w:val="both"/>
       </w:pPr>
       <w:r>
@@ -4773,7 +4774,7 @@
     </w:p>
     <w:p>
       <w:pPr>
-        <w:pStyle w:val="style47"/>
+        <w:pStyle w:val="style50"/>
         <w:jc w:val="both"/>
       </w:pPr>
       <w:r>
@@ -4805,7 +4806,7 @@
     </w:p>
     <w:p>
       <w:pPr>
-        <w:pStyle w:val="style47"/>
+        <w:pStyle w:val="style50"/>
         <w:jc w:val="both"/>
       </w:pPr>
       <w:r>
@@ -4820,7 +4821,7 @@
     </w:p>
     <w:p>
       <w:pPr>
-        <w:pStyle w:val="style47"/>
+        <w:pStyle w:val="style50"/>
         <w:jc w:val="both"/>
       </w:pPr>
       <w:r>
@@ -4834,7 +4835,7 @@
     </w:p>
     <w:p>
       <w:pPr>
-        <w:pStyle w:val="style47"/>
+        <w:pStyle w:val="style50"/>
         <w:jc w:val="both"/>
       </w:pPr>
       <w:r>
@@ -4848,7 +4849,7 @@
     </w:p>
     <w:p>
       <w:pPr>
-        <w:pStyle w:val="style47"/>
+        <w:pStyle w:val="style50"/>
         <w:jc w:val="both"/>
       </w:pPr>
       <w:r>
@@ -4862,34 +4863,34 @@
     </w:p>
     <w:p>
       <w:pPr>
-        <w:pStyle w:val="style47"/>
-        <w:jc w:val="both"/>
-      </w:pPr>
-      <w:r>
-        <w:rPr/>
-      </w:r>
-    </w:p>
-    <w:p>
-      <w:pPr>
-        <w:pStyle w:val="style47"/>
-        <w:jc w:val="both"/>
-      </w:pPr>
-      <w:r>
-        <w:rPr/>
-      </w:r>
-    </w:p>
-    <w:p>
-      <w:pPr>
-        <w:pStyle w:val="style47"/>
-        <w:jc w:val="both"/>
-      </w:pPr>
-      <w:r>
-        <w:rPr/>
-      </w:r>
-    </w:p>
-    <w:p>
-      <w:pPr>
-        <w:pStyle w:val="style47"/>
+        <w:pStyle w:val="style50"/>
+        <w:jc w:val="both"/>
+      </w:pPr>
+      <w:r>
+        <w:rPr/>
+      </w:r>
+    </w:p>
+    <w:p>
+      <w:pPr>
+        <w:pStyle w:val="style50"/>
+        <w:jc w:val="both"/>
+      </w:pPr>
+      <w:r>
+        <w:rPr/>
+      </w:r>
+    </w:p>
+    <w:p>
+      <w:pPr>
+        <w:pStyle w:val="style50"/>
+        <w:jc w:val="both"/>
+      </w:pPr>
+      <w:r>
+        <w:rPr/>
+      </w:r>
+    </w:p>
+    <w:p>
+      <w:pPr>
+        <w:pStyle w:val="style50"/>
         <w:jc w:val="both"/>
       </w:pPr>
       <w:r>
@@ -4916,7 +4917,7 @@
 <w:ftr xmlns:o="urn:schemas-microsoft-com:office:office" xmlns:r="http://schemas.openxmlformats.org/officeDocument/2006/relationships" xmlns:v="urn:schemas-microsoft-com:vml" xmlns:w="http://schemas.openxmlformats.org/wordprocessingml/2006/main" xmlns:w10="urn:schemas-microsoft-com:office:word" xmlns:wp="http://schemas.openxmlformats.org/drawingml/2006/wordprocessingDrawing">
   <w:p>
     <w:pPr>
-      <w:pStyle w:val="style56"/>
+      <w:pStyle w:val="style59"/>
     </w:pPr>
     <w:r>
       <w:rPr/>
@@ -4929,7 +4930,7 @@
 <w:ftr xmlns:o="urn:schemas-microsoft-com:office:office" xmlns:r="http://schemas.openxmlformats.org/officeDocument/2006/relationships" xmlns:v="urn:schemas-microsoft-com:vml" xmlns:w="http://schemas.openxmlformats.org/wordprocessingml/2006/main" xmlns:w10="urn:schemas-microsoft-com:office:word" xmlns:wp="http://schemas.openxmlformats.org/drawingml/2006/wordprocessingDrawing">
   <w:p>
     <w:pPr>
-      <w:pStyle w:val="style56"/>
+      <w:pStyle w:val="style59"/>
     </w:pPr>
     <w:r>
       <w:rPr/>
@@ -4942,7 +4943,7 @@
 <w:hdr xmlns:o="urn:schemas-microsoft-com:office:office" xmlns:r="http://schemas.openxmlformats.org/officeDocument/2006/relationships" xmlns:v="urn:schemas-microsoft-com:vml" xmlns:w="http://schemas.openxmlformats.org/wordprocessingml/2006/main" xmlns:w10="urn:schemas-microsoft-com:office:word" xmlns:wp="http://schemas.openxmlformats.org/drawingml/2006/wordprocessingDrawing">
   <w:p>
     <w:pPr>
-      <w:pStyle w:val="style55"/>
+      <w:pStyle w:val="style58"/>
     </w:pPr>
     <w:r>
       <w:rPr/>
@@ -4955,7 +4956,7 @@
 <w:hdr xmlns:o="urn:schemas-microsoft-com:office:office" xmlns:r="http://schemas.openxmlformats.org/officeDocument/2006/relationships" xmlns:v="urn:schemas-microsoft-com:vml" xmlns:w="http://schemas.openxmlformats.org/wordprocessingml/2006/main" xmlns:w10="urn:schemas-microsoft-com:office:word" xmlns:wp="http://schemas.openxmlformats.org/drawingml/2006/wordprocessingDrawing">
   <w:p>
     <w:pPr>
-      <w:pStyle w:val="style55"/>
+      <w:pStyle w:val="style58"/>
     </w:pPr>
     <w:r>
       <w:rPr/>
@@ -5469,10 +5470,31 @@
       <w:rFonts w:cs="Wingdings"/>
     </w:rPr>
   </w:style>
-  <w:style w:styleId="style42" w:type="paragraph">
+  <w:style w:styleId="style42" w:type="character">
+    <w:name w:val="ListLabel 25"/>
+    <w:next w:val="style42"/>
+    <w:rPr>
+      <w:rFonts w:cs="Symbol"/>
+    </w:rPr>
+  </w:style>
+  <w:style w:styleId="style43" w:type="character">
+    <w:name w:val="ListLabel 26"/>
+    <w:next w:val="style43"/>
+    <w:rPr>
+      <w:rFonts w:cs="Courier New"/>
+    </w:rPr>
+  </w:style>
+  <w:style w:styleId="style44" w:type="character">
+    <w:name w:val="ListLabel 27"/>
+    <w:next w:val="style44"/>
+    <w:rPr>
+      <w:rFonts w:cs="Wingdings"/>
+    </w:rPr>
+  </w:style>
+  <w:style w:styleId="style45" w:type="paragraph">
     <w:name w:val="Heading"/>
     <w:basedOn w:val="style0"/>
-    <w:next w:val="style43"/>
+    <w:next w:val="style46"/>
     <w:pPr>
       <w:keepNext/>
       <w:spacing w:after="120" w:before="240"/>
@@ -5483,28 +5505,28 @@
       <w:rFonts w:ascii="Liberation Sans" w:cs="Lohit Hindi" w:eastAsia="WenQuanYi Micro Hei" w:hAnsi="Liberation Sans"/>
     </w:rPr>
   </w:style>
-  <w:style w:styleId="style43" w:type="paragraph">
+  <w:style w:styleId="style46" w:type="paragraph">
     <w:name w:val="Text body"/>
     <w:basedOn w:val="style0"/>
-    <w:next w:val="style43"/>
+    <w:next w:val="style46"/>
     <w:pPr>
       <w:spacing w:after="120" w:before="0"/>
     </w:pPr>
     <w:rPr/>
   </w:style>
-  <w:style w:styleId="style44" w:type="paragraph">
+  <w:style w:styleId="style47" w:type="paragraph">
     <w:name w:val="List"/>
-    <w:basedOn w:val="style43"/>
-    <w:next w:val="style44"/>
+    <w:basedOn w:val="style46"/>
+    <w:next w:val="style47"/>
     <w:pPr/>
     <w:rPr>
       <w:rFonts w:cs="Lohit Hindi"/>
     </w:rPr>
   </w:style>
-  <w:style w:styleId="style45" w:type="paragraph">
+  <w:style w:styleId="style48" w:type="paragraph">
     <w:name w:val="Caption"/>
     <w:basedOn w:val="style0"/>
-    <w:next w:val="style45"/>
+    <w:next w:val="style48"/>
     <w:pPr>
       <w:suppressLineNumbers/>
       <w:spacing w:after="120" w:before="120"/>
@@ -5517,10 +5539,10 @@
       <w:rFonts w:cs="Lohit Hindi"/>
     </w:rPr>
   </w:style>
-  <w:style w:styleId="style46" w:type="paragraph">
+  <w:style w:styleId="style49" w:type="paragraph">
     <w:name w:val="Index"/>
     <w:basedOn w:val="style0"/>
-    <w:next w:val="style46"/>
+    <w:next w:val="style49"/>
     <w:pPr>
       <w:suppressLineNumbers/>
     </w:pPr>
@@ -5528,9 +5550,9 @@
       <w:rFonts w:cs="Lohit Hindi"/>
     </w:rPr>
   </w:style>
-  <w:style w:styleId="style47" w:type="paragraph">
+  <w:style w:styleId="style50" w:type="paragraph">
     <w:name w:val="Predeterminado"/>
-    <w:next w:val="style47"/>
+    <w:next w:val="style50"/>
     <w:pPr>
       <w:widowControl/>
       <w:tabs>
@@ -5546,10 +5568,10 @@
       <w:lang w:bidi="hi-IN" w:eastAsia="zh-CN" w:val="es-ES"/>
     </w:rPr>
   </w:style>
-  <w:style w:styleId="style48" w:type="paragraph">
+  <w:style w:styleId="style51" w:type="paragraph">
     <w:name w:val="Encabezado"/>
-    <w:basedOn w:val="style47"/>
-    <w:next w:val="style48"/>
+    <w:basedOn w:val="style50"/>
+    <w:next w:val="style51"/>
     <w:pPr>
       <w:keepNext/>
       <w:spacing w:after="120" w:before="240"/>
@@ -5560,28 +5582,28 @@
       <w:rFonts w:ascii="Arial" w:cs="Lohit Hindi" w:eastAsia="WenQuanYi Micro Hei" w:hAnsi="Arial"/>
     </w:rPr>
   </w:style>
-  <w:style w:styleId="style49" w:type="paragraph">
+  <w:style w:styleId="style52" w:type="paragraph">
     <w:name w:val="Cuerpo de texto"/>
-    <w:basedOn w:val="style47"/>
-    <w:next w:val="style49"/>
+    <w:basedOn w:val="style50"/>
+    <w:next w:val="style52"/>
     <w:pPr>
       <w:spacing w:after="120" w:before="0"/>
     </w:pPr>
     <w:rPr/>
   </w:style>
-  <w:style w:styleId="style50" w:type="paragraph">
+  <w:style w:styleId="style53" w:type="paragraph">
     <w:name w:val="Lista"/>
-    <w:basedOn w:val="style49"/>
-    <w:next w:val="style50"/>
+    <w:basedOn w:val="style52"/>
+    <w:next w:val="style53"/>
     <w:pPr/>
     <w:rPr>
       <w:rFonts w:cs="Lohit Hindi"/>
     </w:rPr>
   </w:style>
-  <w:style w:styleId="style51" w:type="paragraph">
+  <w:style w:styleId="style54" w:type="paragraph">
     <w:name w:val="Etiqueta"/>
-    <w:basedOn w:val="style47"/>
-    <w:next w:val="style51"/>
+    <w:basedOn w:val="style50"/>
+    <w:next w:val="style54"/>
     <w:pPr>
       <w:suppressLineNumbers/>
       <w:spacing w:after="120" w:before="120"/>
@@ -5594,10 +5616,10 @@
       <w:rFonts w:cs="Lohit Hindi"/>
     </w:rPr>
   </w:style>
-  <w:style w:styleId="style52" w:type="paragraph">
+  <w:style w:styleId="style55" w:type="paragraph">
     <w:name w:val="Índice"/>
-    <w:basedOn w:val="style47"/>
-    <w:next w:val="style52"/>
+    <w:basedOn w:val="style50"/>
+    <w:next w:val="style55"/>
     <w:pPr>
       <w:suppressLineNumbers/>
     </w:pPr>
@@ -5605,10 +5627,10 @@
       <w:rFonts w:cs="Lohit Hindi"/>
     </w:rPr>
   </w:style>
-  <w:style w:styleId="style53" w:type="paragraph">
+  <w:style w:styleId="style56" w:type="paragraph">
     <w:name w:val="caption"/>
-    <w:basedOn w:val="style47"/>
-    <w:next w:val="style53"/>
+    <w:basedOn w:val="style50"/>
+    <w:next w:val="style56"/>
     <w:pPr>
       <w:suppressLineNumbers/>
       <w:spacing w:after="120" w:before="120"/>
@@ -5618,19 +5640,19 @@
       <w:iCs/>
     </w:rPr>
   </w:style>
-  <w:style w:styleId="style54" w:type="paragraph">
+  <w:style w:styleId="style57" w:type="paragraph">
     <w:name w:val="List Paragraph"/>
-    <w:basedOn w:val="style47"/>
-    <w:next w:val="style54"/>
+    <w:basedOn w:val="style50"/>
+    <w:next w:val="style57"/>
     <w:pPr>
       <w:ind w:hanging="0" w:left="720" w:right="0"/>
     </w:pPr>
     <w:rPr/>
   </w:style>
-  <w:style w:styleId="style55" w:type="paragraph">
+  <w:style w:styleId="style58" w:type="paragraph">
     <w:name w:val="Encabezamiento"/>
-    <w:basedOn w:val="style47"/>
-    <w:next w:val="style55"/>
+    <w:basedOn w:val="style50"/>
+    <w:next w:val="style58"/>
     <w:pPr>
       <w:tabs>
         <w:tab w:leader="none" w:pos="4419" w:val="center"/>
@@ -5641,10 +5663,10 @@
     </w:pPr>
     <w:rPr/>
   </w:style>
-  <w:style w:styleId="style56" w:type="paragraph">
+  <w:style w:styleId="style59" w:type="paragraph">
     <w:name w:val="Pie de página"/>
-    <w:basedOn w:val="style47"/>
-    <w:next w:val="style56"/>
+    <w:basedOn w:val="style50"/>
+    <w:next w:val="style59"/>
     <w:pPr>
       <w:tabs>
         <w:tab w:leader="none" w:pos="4419" w:val="center"/>
@@ -5655,10 +5677,10 @@
     </w:pPr>
     <w:rPr/>
   </w:style>
-  <w:style w:styleId="style57" w:type="paragraph">
+  <w:style w:styleId="style60" w:type="paragraph">
     <w:name w:val="Header"/>
     <w:basedOn w:val="style0"/>
-    <w:next w:val="style57"/>
+    <w:next w:val="style60"/>
     <w:pPr>
       <w:tabs>
         <w:tab w:leader="none" w:pos="4986" w:val="center"/>
@@ -5668,10 +5690,10 @@
     </w:pPr>
     <w:rPr/>
   </w:style>
-  <w:style w:styleId="style58" w:type="paragraph">
+  <w:style w:styleId="style61" w:type="paragraph">
     <w:name w:val="Footer"/>
     <w:basedOn w:val="style0"/>
-    <w:next w:val="style58"/>
+    <w:next w:val="style61"/>
     <w:pPr>
       <w:tabs>
         <w:tab w:leader="none" w:pos="4986" w:val="center"/>

</xml_diff>